<commit_message>
add PPT for 实习答辩
</commit_message>
<xml_diff>
--- a/实习/个人简历/刘治学-简历.docx
+++ b/实习/个人简历/刘治学-简历.docx
@@ -1,20 +1,23 @@
 
 <file path=word/document.xml><?xml version="1.0" encoding="utf-8"?>
-<w:document xmlns:wpc="http://schemas.microsoft.com/office/word/2010/wordprocessingCanvas" xmlns:mc="http://schemas.openxmlformats.org/markup-compatibility/2006" xmlns:o="urn:schemas-microsoft-com:office:office" xmlns:r="http://schemas.openxmlformats.org/officeDocument/2006/relationships" xmlns:m="http://schemas.openxmlformats.org/officeDocument/2006/math" xmlns:v="urn:schemas-microsoft-com:vml" xmlns:wp14="http://schemas.microsoft.com/office/word/2010/wordprocessingDrawing" xmlns:wp="http://schemas.openxmlformats.org/drawingml/2006/wordprocessingDrawing" xmlns:w="http://schemas.openxmlformats.org/wordprocessingml/2006/main" xmlns:w14="http://schemas.microsoft.com/office/word/2010/wordml" xmlns:w10="urn:schemas-microsoft-com:office:word" xmlns:w15="http://schemas.microsoft.com/office/word/2012/wordml" xmlns:wpg="http://schemas.microsoft.com/office/word/2010/wordprocessingGroup" xmlns:wpi="http://schemas.microsoft.com/office/word/2010/wordprocessingInk" xmlns:wne="http://schemas.microsoft.com/office/word/2006/wordml" xmlns:wps="http://schemas.microsoft.com/office/word/2010/wordprocessingShape" xmlns:wpsCustomData="http://www.wps.cn/officeDocument/2013/wpsCustomData" mc:Ignorable="w14 w15 wp14">
+<w:document xmlns:wpc="http://schemas.microsoft.com/office/word/2010/wordprocessingCanvas" xmlns:cx="http://schemas.microsoft.com/office/drawing/2014/chartex" xmlns:cx1="http://schemas.microsoft.com/office/drawing/2015/9/8/chartex" xmlns:cx2="http://schemas.microsoft.com/office/drawing/2015/10/21/chartex" xmlns:cx3="http://schemas.microsoft.com/office/drawing/2016/5/9/chartex" xmlns:cx4="http://schemas.microsoft.com/office/drawing/2016/5/10/chartex" xmlns:cx5="http://schemas.microsoft.com/office/drawing/2016/5/11/chartex" xmlns:cx6="http://schemas.microsoft.com/office/drawing/2016/5/12/chartex" xmlns:cx7="http://schemas.microsoft.com/office/drawing/2016/5/13/chartex" xmlns:cx8="http://schemas.microsoft.com/office/drawing/2016/5/14/chartex" xmlns:mc="http://schemas.openxmlformats.org/markup-compatibility/2006" xmlns:aink="http://schemas.microsoft.com/office/drawing/2016/ink" xmlns:am3d="http://schemas.microsoft.com/office/drawing/2017/model3d" xmlns:o="urn:schemas-microsoft-com:office:office" xmlns:oel="http://schemas.microsoft.com/office/2019/extlst" xmlns:r="http://schemas.openxmlformats.org/officeDocument/2006/relationships" xmlns:m="http://schemas.openxmlformats.org/officeDocument/2006/math" xmlns:v="urn:schemas-microsoft-com:vml" xmlns:wp14="http://schemas.microsoft.com/office/word/2010/wordprocessingDrawing" xmlns:wp="http://schemas.openxmlformats.org/drawingml/2006/wordprocessingDrawing" xmlns:w10="urn:schemas-microsoft-com:office:word" xmlns:w="http://schemas.openxmlformats.org/wordprocessingml/2006/main" xmlns:w14="http://schemas.microsoft.com/office/word/2010/wordml" xmlns:w15="http://schemas.microsoft.com/office/word/2012/wordml" xmlns:w16cex="http://schemas.microsoft.com/office/word/2018/wordml/cex" xmlns:w16cid="http://schemas.microsoft.com/office/word/2016/wordml/cid" xmlns:w16="http://schemas.microsoft.com/office/word/2018/wordml" xmlns:w16du="http://schemas.microsoft.com/office/word/2023/wordml/word16du" xmlns:w16sdtdh="http://schemas.microsoft.com/office/word/2020/wordml/sdtdatahash" xmlns:w16se="http://schemas.microsoft.com/office/word/2015/wordml/symex" xmlns:wpg="http://schemas.microsoft.com/office/word/2010/wordprocessingGroup" xmlns:wpi="http://schemas.microsoft.com/office/word/2010/wordprocessingInk" xmlns:wne="http://schemas.microsoft.com/office/word/2006/wordml" xmlns:wps="http://schemas.microsoft.com/office/word/2010/wordprocessingShape" mc:Ignorable="w14 w15 w16se w16cid w16 w16cex w16sdtdh w16du wp14">
   <w:body>
     <w:p>
       <w:pPr>
-        <w:pStyle w:val="3"/>
+        <w:pStyle w:val="a3"/>
         <w:spacing w:before="1"/>
         <w:ind w:left="0"/>
         <w:rPr>
-          <w:rFonts w:ascii="Times New Roman"/>
+          <w:rFonts w:ascii="Times New Roman" w:hint="eastAsia"/>
           <w:sz w:val="9"/>
         </w:rPr>
       </w:pPr>
       <w:r>
+        <w:rPr>
+          <w:noProof/>
+        </w:rPr>
         <w:drawing>
-          <wp:anchor distT="0" distB="0" distL="0" distR="0" simplePos="0" relativeHeight="15730688" behindDoc="0" locked="0" layoutInCell="1" allowOverlap="1">
+          <wp:anchor distT="0" distB="0" distL="0" distR="0" simplePos="0" relativeHeight="251645952" behindDoc="0" locked="0" layoutInCell="1" allowOverlap="1" wp14:anchorId="63340A91" wp14:editId="5E864C64">
             <wp:simplePos x="0" y="0"/>
             <wp:positionH relativeFrom="page">
               <wp:posOffset>5382260</wp:posOffset>
@@ -39,7 +42,7 @@
                     </pic:cNvPicPr>
                   </pic:nvPicPr>
                   <pic:blipFill>
-                    <a:blip r:embed="rId4" cstate="print"/>
+                    <a:blip r:embed="rId5" cstate="print"/>
                     <a:stretch>
                       <a:fillRect/>
                     </a:stretch>
@@ -62,149 +65,230 @@
     </w:p>
     <w:p>
       <w:pPr>
-        <w:pStyle w:val="4"/>
+        <w:pStyle w:val="a4"/>
+        <w:rPr>
+          <w:rFonts w:hint="eastAsia"/>
+          <w:lang w:eastAsia="zh-CN"/>
+        </w:rPr>
       </w:pPr>
       <w:bookmarkStart w:id="0" w:name="教育经历"/>
       <w:bookmarkEnd w:id="0"/>
       <w:r>
         <w:rPr>
           <w:spacing w:val="-1"/>
+          <w:lang w:eastAsia="zh-CN"/>
         </w:rPr>
         <w:t>刘治学</w:t>
       </w:r>
     </w:p>
     <w:p>
       <w:pPr>
-        <w:pStyle w:val="3"/>
+        <w:pStyle w:val="a3"/>
         <w:spacing w:line="282" w:lineRule="exact"/>
         <w:ind w:left="3948" w:right="3658"/>
         <w:jc w:val="both"/>
+        <w:rPr>
+          <w:rFonts w:hint="eastAsia"/>
+          <w:lang w:eastAsia="zh-CN"/>
+        </w:rPr>
       </w:pPr>
       <w:r>
-        <w:t>Tel:</w:t>
-      </w:r>
-      <w:r>
-        <w:rPr>
-          <w:lang w:val="en-US"/>
-        </w:rPr>
-        <w:t xml:space="preserve"> </w:t>
-      </w:r>
-      <w:r>
-        <w:t>13308103700</w:t>
-      </w:r>
-      <w:r>
-        <w:fldChar w:fldCharType="begin"/>
-      </w:r>
-      <w:r>
-        <w:instrText xml:space="preserve"> HYPERLINK "mailto:丨1553791867@qq.com" \h </w:instrText>
-      </w:r>
-      <w:r>
-        <w:fldChar w:fldCharType="separate"/>
-      </w:r>
-      <w:r>
-        <w:t>丨</w:t>
-      </w:r>
-      <w:r>
-        <w:rPr>
-          <w:lang w:val="en-US"/>
-        </w:rPr>
-        <w:t>davidingplus</w:t>
-      </w:r>
-      <w:r>
-        <w:t>@qq.com</w:t>
-      </w:r>
-      <w:r>
-        <w:fldChar w:fldCharType="end"/>
-      </w:r>
+        <w:rPr>
+          <w:lang w:eastAsia="zh-CN"/>
+        </w:rPr>
+        <w:t>Tel: 13308103700</w:t>
+      </w:r>
+      <w:hyperlink r:id="rId6">
+        <w:r>
+          <w:rPr>
+            <w:lang w:eastAsia="zh-CN"/>
+          </w:rPr>
+          <w:t>丨davidingplus@qq.com</w:t>
+        </w:r>
+      </w:hyperlink>
     </w:p>
     <w:p>
       <w:pPr>
-        <w:pStyle w:val="3"/>
+        <w:pStyle w:val="a3"/>
         <w:spacing w:before="3" w:line="287" w:lineRule="exact"/>
         <w:ind w:left="3904" w:right="3658"/>
         <w:jc w:val="center"/>
         <w:rPr>
-          <w:lang w:val="en-US"/>
+          <w:rFonts w:hint="eastAsia"/>
+          <w:lang w:eastAsia="zh-CN"/>
         </w:rPr>
       </w:pPr>
       <w:r>
         <w:rPr>
           <w:spacing w:val="-1"/>
+          <w:lang w:eastAsia="zh-CN"/>
         </w:rPr>
         <w:t>微信：</w:t>
       </w:r>
       <w:r>
         <w:rPr>
           <w:rFonts w:hint="eastAsia"/>
-          <w:lang w:val="en-US"/>
+          <w:lang w:eastAsia="zh-CN"/>
         </w:rPr>
         <w:t>lzx_DavidingPlus</w:t>
       </w:r>
     </w:p>
     <w:p>
       <w:pPr>
-        <w:pStyle w:val="3"/>
+        <w:pStyle w:val="a3"/>
         <w:spacing w:line="287" w:lineRule="exact"/>
         <w:ind w:left="3906" w:right="3658"/>
         <w:jc w:val="center"/>
+        <w:rPr>
+          <w:rFonts w:hint="eastAsia"/>
+          <w:lang w:eastAsia="zh-CN"/>
+        </w:rPr>
       </w:pPr>
       <w:r>
+        <w:rPr>
+          <w:lang w:eastAsia="zh-CN"/>
+        </w:rPr>
         <w:t>2025</w:t>
       </w:r>
       <w:r>
         <w:rPr>
           <w:spacing w:val="-1"/>
+          <w:lang w:eastAsia="zh-CN"/>
         </w:rPr>
         <w:t xml:space="preserve">届 </w:t>
       </w:r>
       <w:r>
+        <w:rPr>
+          <w:lang w:eastAsia="zh-CN"/>
+        </w:rPr>
         <w:t>|</w:t>
       </w:r>
       <w:r>
         <w:rPr>
           <w:spacing w:val="-2"/>
+          <w:lang w:eastAsia="zh-CN"/>
         </w:rPr>
         <w:t xml:space="preserve"> 地 域 : 不 限</w:t>
       </w:r>
     </w:p>
     <w:p>
       <w:pPr>
-        <w:pStyle w:val="2"/>
+        <w:pStyle w:val="1"/>
         <w:ind w:left="182" w:right="9978"/>
         <w:jc w:val="center"/>
+        <w:rPr>
+          <w:rFonts w:hint="eastAsia"/>
+          <w:lang w:eastAsia="zh-CN"/>
+        </w:rPr>
       </w:pPr>
       <w:r>
-        <w:pict>
-          <v:rect id="_x0000_s1026" o:spid="_x0000_s1026" o:spt="1" style="position:absolute;left:0pt;margin-left:35pt;margin-top:19.15pt;height:1pt;width:525pt;mso-position-horizontal-relative:page;mso-wrap-distance-bottom:0pt;mso-wrap-distance-top:0pt;z-index:-15728640;mso-width-relative:page;mso-height-relative:page;" fillcolor="#000000" filled="t" stroked="f" coordsize="21600,21600">
-            <v:path/>
-            <v:fill on="t" focussize="0,0"/>
-            <v:stroke on="f"/>
-            <v:imagedata o:title=""/>
-            <o:lock v:ext="edit"/>
-            <w10:wrap type="topAndBottom"/>
-          </v:rect>
-        </w:pict>
-      </w:r>
-      <w:r>
+        <w:rPr>
+          <w:rFonts w:hint="eastAsia"/>
+          <w:noProof/>
+        </w:rPr>
+        <mc:AlternateContent>
+          <mc:Choice Requires="wps">
+            <w:drawing>
+              <wp:anchor distT="0" distB="0" distL="114300" distR="114300" simplePos="0" relativeHeight="251667456" behindDoc="1" locked="0" layoutInCell="1" allowOverlap="1" wp14:anchorId="612D91DC" wp14:editId="419DE7AA">
+                <wp:simplePos x="0" y="0"/>
+                <wp:positionH relativeFrom="page">
+                  <wp:posOffset>444500</wp:posOffset>
+                </wp:positionH>
+                <wp:positionV relativeFrom="paragraph">
+                  <wp:posOffset>243205</wp:posOffset>
+                </wp:positionV>
+                <wp:extent cx="6667500" cy="12700"/>
+                <wp:effectExtent l="0" t="0" r="0" b="0"/>
+                <wp:wrapTopAndBottom/>
+                <wp:docPr id="1676633985" name="Rectangle 2"/>
+                <wp:cNvGraphicFramePr>
+                  <a:graphicFrameLocks xmlns:a="http://schemas.openxmlformats.org/drawingml/2006/main"/>
+                </wp:cNvGraphicFramePr>
+                <a:graphic xmlns:a="http://schemas.openxmlformats.org/drawingml/2006/main">
+                  <a:graphicData uri="http://schemas.microsoft.com/office/word/2010/wordprocessingShape">
+                    <wps:wsp>
+                      <wps:cNvSpPr>
+                        <a:spLocks noChangeArrowheads="1"/>
+                      </wps:cNvSpPr>
+                      <wps:spPr bwMode="auto">
+                        <a:xfrm>
+                          <a:off x="0" y="0"/>
+                          <a:ext cx="6667500" cy="12700"/>
+                        </a:xfrm>
+                        <a:prstGeom prst="rect">
+                          <a:avLst/>
+                        </a:prstGeom>
+                        <a:solidFill>
+                          <a:srgbClr val="000000"/>
+                        </a:solidFill>
+                        <a:ln>
+                          <a:noFill/>
+                        </a:ln>
+                        <a:extLst>
+                          <a:ext uri="{91240B29-F687-4F45-9708-019B960494DF}">
+                            <a14:hiddenLine xmlns:a14="http://schemas.microsoft.com/office/drawing/2010/main" w="9525">
+                              <a:solidFill>
+                                <a:srgbClr val="000000"/>
+                              </a:solidFill>
+                              <a:miter lim="800000"/>
+                              <a:headEnd/>
+                              <a:tailEnd/>
+                            </a14:hiddenLine>
+                          </a:ext>
+                        </a:extLst>
+                      </wps:spPr>
+                      <wps:bodyPr rot="0" vert="horz" wrap="square" lIns="91440" tIns="45720" rIns="91440" bIns="45720" anchor="t" anchorCtr="0" upright="1">
+                        <a:noAutofit/>
+                      </wps:bodyPr>
+                    </wps:wsp>
+                  </a:graphicData>
+                </a:graphic>
+                <wp14:sizeRelH relativeFrom="page">
+                  <wp14:pctWidth>0</wp14:pctWidth>
+                </wp14:sizeRelH>
+                <wp14:sizeRelV relativeFrom="page">
+                  <wp14:pctHeight>0</wp14:pctHeight>
+                </wp14:sizeRelV>
+              </wp:anchor>
+            </w:drawing>
+          </mc:Choice>
+          <mc:Fallback>
+            <w:pict>
+              <v:rect w14:anchorId="49C3D546" id="Rectangle 2" o:spid="_x0000_s1026" style="position:absolute;left:0;text-align:left;margin-left:35pt;margin-top:19.15pt;width:525pt;height:1pt;z-index:-251649024;visibility:visible;mso-wrap-style:square;mso-width-percent:0;mso-height-percent:0;mso-wrap-distance-left:9pt;mso-wrap-distance-top:0;mso-wrap-distance-right:9pt;mso-wrap-distance-bottom:0;mso-position-horizontal:absolute;mso-position-horizontal-relative:page;mso-position-vertical:absolute;mso-position-vertical-relative:text;mso-width-percent:0;mso-height-percent:0;mso-width-relative:page;mso-height-relative:page;v-text-anchor:top" o:gfxdata="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" fillcolor="black" stroked="f">
+                <w10:wrap type="topAndBottom" anchorx="page"/>
+              </v:rect>
+            </w:pict>
+          </mc:Fallback>
+        </mc:AlternateContent>
+      </w:r>
+      <w:r>
+        <w:rPr>
+          <w:lang w:eastAsia="zh-CN"/>
+        </w:rPr>
         <w:t>教育经历</w:t>
       </w:r>
     </w:p>
     <w:p>
       <w:pPr>
-        <w:pStyle w:val="3"/>
+        <w:pStyle w:val="a3"/>
         <w:tabs>
           <w:tab w:val="right" w:pos="10574"/>
         </w:tabs>
         <w:spacing w:before="88"/>
         <w:ind w:left="200"/>
+        <w:rPr>
+          <w:rFonts w:hint="eastAsia"/>
+          <w:lang w:eastAsia="zh-CN"/>
+        </w:rPr>
       </w:pPr>
       <w:bookmarkStart w:id="1" w:name="项目经历"/>
+      <w:bookmarkStart w:id="2" w:name="专业技能"/>
       <w:bookmarkEnd w:id="1"/>
-      <w:bookmarkStart w:id="2" w:name="专业技能"/>
       <w:bookmarkEnd w:id="2"/>
       <w:r>
         <w:rPr>
           <w:b/>
+          <w:lang w:eastAsia="zh-CN"/>
         </w:rPr>
         <w:t>电子科技大学</w:t>
       </w:r>
@@ -212,51 +296,72 @@
         <w:rPr>
           <w:b/>
           <w:spacing w:val="38"/>
+          <w:lang w:eastAsia="zh-CN"/>
         </w:rPr>
         <w:t xml:space="preserve"> </w:t>
       </w:r>
       <w:r>
+        <w:rPr>
+          <w:lang w:eastAsia="zh-CN"/>
+        </w:rPr>
         <w:t>-</w:t>
       </w:r>
       <w:r>
         <w:rPr>
           <w:spacing w:val="38"/>
+          <w:lang w:eastAsia="zh-CN"/>
         </w:rPr>
         <w:t xml:space="preserve"> </w:t>
       </w:r>
       <w:r>
+        <w:rPr>
+          <w:lang w:eastAsia="zh-CN"/>
+        </w:rPr>
         <w:t>软件工程（互联网+智慧交通方向）</w:t>
       </w:r>
       <w:r>
         <w:rPr>
           <w:spacing w:val="41"/>
+          <w:lang w:eastAsia="zh-CN"/>
         </w:rPr>
         <w:t xml:space="preserve"> </w:t>
       </w:r>
       <w:r>
+        <w:rPr>
+          <w:lang w:eastAsia="zh-CN"/>
+        </w:rPr>
         <w:t>本科</w:t>
       </w:r>
       <w:r>
         <w:rPr>
           <w:rFonts w:ascii="Times New Roman" w:eastAsia="Times New Roman"/>
+          <w:lang w:eastAsia="zh-CN"/>
         </w:rPr>
         <w:tab/>
       </w:r>
       <w:r>
+        <w:rPr>
+          <w:lang w:eastAsia="zh-CN"/>
+        </w:rPr>
         <w:t>2021.09</w:t>
       </w:r>
       <w:r>
         <w:rPr>
           <w:spacing w:val="38"/>
+          <w:lang w:eastAsia="zh-CN"/>
         </w:rPr>
         <w:t xml:space="preserve"> </w:t>
       </w:r>
       <w:r>
+        <w:rPr>
+          <w:lang w:eastAsia="zh-CN"/>
+        </w:rPr>
         <w:t>-</w:t>
       </w:r>
       <w:r>
         <w:rPr>
           <w:spacing w:val="19"/>
+          <w:lang w:eastAsia="zh-CN"/>
         </w:rPr>
         <w:t xml:space="preserve"> </w:t>
       </w:r>
@@ -264,19 +369,26 @@
         <w:rPr>
           <w:rFonts w:hint="eastAsia"/>
           <w:spacing w:val="19"/>
-          <w:lang w:val="en-US" w:eastAsia="zh-CN"/>
+          <w:lang w:eastAsia="zh-CN"/>
         </w:rPr>
         <w:t>至今</w:t>
       </w:r>
     </w:p>
     <w:p>
       <w:pPr>
-        <w:pStyle w:val="3"/>
+        <w:pStyle w:val="a3"/>
         <w:spacing w:before="41"/>
+        <w:rPr>
+          <w:rFonts w:hint="eastAsia"/>
+          <w:lang w:eastAsia="zh-CN"/>
+        </w:rPr>
       </w:pPr>
       <w:r>
+        <w:rPr>
+          <w:noProof/>
+        </w:rPr>
         <w:drawing>
-          <wp:anchor distT="0" distB="0" distL="0" distR="0" simplePos="0" relativeHeight="15730688" behindDoc="0" locked="0" layoutInCell="1" allowOverlap="1">
+          <wp:anchor distT="0" distB="0" distL="0" distR="0" simplePos="0" relativeHeight="251646976" behindDoc="0" locked="0" layoutInCell="1" allowOverlap="1" wp14:anchorId="2C419697" wp14:editId="6B3AE762">
             <wp:simplePos x="0" y="0"/>
             <wp:positionH relativeFrom="page">
               <wp:posOffset>462915</wp:posOffset>
@@ -301,7 +413,7 @@
                     </pic:cNvPicPr>
                   </pic:nvPicPr>
                   <pic:blipFill>
-                    <a:blip r:embed="rId5" cstate="print"/>
+                    <a:blip r:embed="rId7" cstate="print"/>
                     <a:stretch>
                       <a:fillRect/>
                     </a:stretch>
@@ -324,6 +436,7 @@
       <w:r>
         <w:rPr>
           <w:spacing w:val="11"/>
+          <w:lang w:eastAsia="zh-CN"/>
         </w:rPr>
         <w:t>成绩情况</w:t>
       </w:r>
@@ -338,62 +451,40 @@
       <w:r>
         <w:rPr>
           <w:spacing w:val="11"/>
-        </w:rPr>
-        <w:t xml:space="preserve">综合排名 </w:t>
-      </w:r>
-      <w:r>
-        <w:rPr>
-          <w:spacing w:val="11"/>
-          <w:lang w:val="en-US"/>
-        </w:rPr>
-        <w:t>10</w:t>
+          <w:lang w:eastAsia="zh-CN"/>
+        </w:rPr>
+        <w:t>综合排名 10</w:t>
       </w:r>
       <w:r>
         <w:rPr>
           <w:spacing w:val="28"/>
+          <w:lang w:eastAsia="zh-CN"/>
         </w:rPr>
         <w:t xml:space="preserve"> / </w:t>
       </w:r>
       <w:r>
-        <w:t>83(前</w:t>
-      </w:r>
-      <w:r>
-        <w:rPr>
-          <w:lang w:val="en-US"/>
-        </w:rPr>
-        <w:t>12.05%</w:t>
-      </w:r>
-      <w:r>
-        <w:t>)，GPA</w:t>
-      </w:r>
-      <w:r>
-        <w:rPr>
-          <w:lang w:val="en-US"/>
-        </w:rPr>
-        <w:t xml:space="preserve"> </w:t>
-      </w:r>
-      <w:r>
-        <w:t>3.9</w:t>
-      </w:r>
-      <w:r>
-        <w:rPr>
-          <w:lang w:val="en-US"/>
-        </w:rPr>
-        <w:t>6</w:t>
-      </w:r>
-      <w:r>
-        <w:t>/4.00，CET-4通过，CET-6通过。</w:t>
+        <w:rPr>
+          <w:lang w:eastAsia="zh-CN"/>
+        </w:rPr>
+        <w:t>83(前12.05%)，GPA 3.96/4.00，CET-4通过，CET-6通过。</w:t>
       </w:r>
     </w:p>
     <w:p>
       <w:pPr>
-        <w:pStyle w:val="3"/>
+        <w:pStyle w:val="a3"/>
         <w:spacing w:before="54" w:line="223" w:lineRule="auto"/>
         <w:ind w:right="3267"/>
+        <w:rPr>
+          <w:rFonts w:hint="eastAsia"/>
+          <w:lang w:eastAsia="zh-CN"/>
+        </w:rPr>
       </w:pPr>
       <w:r>
+        <w:rPr>
+          <w:noProof/>
+        </w:rPr>
         <w:drawing>
-          <wp:anchor distT="0" distB="0" distL="0" distR="0" simplePos="0" relativeHeight="15731712" behindDoc="0" locked="0" layoutInCell="1" allowOverlap="1">
+          <wp:anchor distT="0" distB="0" distL="0" distR="0" simplePos="0" relativeHeight="251648000" behindDoc="0" locked="0" layoutInCell="1" allowOverlap="1" wp14:anchorId="4DCB9436" wp14:editId="1601ADF7">
             <wp:simplePos x="0" y="0"/>
             <wp:positionH relativeFrom="page">
               <wp:posOffset>462915</wp:posOffset>
@@ -418,7 +509,7 @@
                     </pic:cNvPicPr>
                   </pic:nvPicPr>
                   <pic:blipFill>
-                    <a:blip r:embed="rId5" cstate="print"/>
+                    <a:blip r:embed="rId7" cstate="print"/>
                     <a:stretch>
                       <a:fillRect/>
                     </a:stretch>
@@ -439,8 +530,11 @@
         </w:drawing>
       </w:r>
       <w:r>
+        <w:rPr>
+          <w:noProof/>
+        </w:rPr>
         <w:drawing>
-          <wp:anchor distT="0" distB="0" distL="0" distR="0" simplePos="0" relativeHeight="15733760" behindDoc="0" locked="0" layoutInCell="1" allowOverlap="1">
+          <wp:anchor distT="0" distB="0" distL="0" distR="0" simplePos="0" relativeHeight="251652096" behindDoc="0" locked="0" layoutInCell="1" allowOverlap="1" wp14:anchorId="597BA81B" wp14:editId="77ED09AB">
             <wp:simplePos x="0" y="0"/>
             <wp:positionH relativeFrom="page">
               <wp:posOffset>462915</wp:posOffset>
@@ -465,7 +559,7 @@
                     </pic:cNvPicPr>
                   </pic:nvPicPr>
                   <pic:blipFill>
-                    <a:blip r:embed="rId5" cstate="print"/>
+                    <a:blip r:embed="rId7" cstate="print"/>
                     <a:stretch>
                       <a:fillRect/>
                     </a:stretch>
@@ -488,6 +582,7 @@
       <w:r>
         <w:rPr>
           <w:spacing w:val="-1"/>
+          <w:lang w:eastAsia="zh-CN"/>
         </w:rPr>
         <w:t>专业课程</w:t>
       </w:r>
@@ -502,10 +597,14 @@
       <w:r>
         <w:rPr>
           <w:spacing w:val="-1"/>
+          <w:lang w:eastAsia="zh-CN"/>
         </w:rPr>
         <w:t>操作系统</w:t>
       </w:r>
       <w:r>
+        <w:rPr>
+          <w:lang w:eastAsia="zh-CN"/>
+        </w:rPr>
         <w:t>（90），计算机组成原理（90），计算机网络（89），数据结构与算法（92）。政治面貌</w:t>
       </w:r>
       <w:r>
@@ -516,29 +615,107 @@
         <w:t>：</w:t>
       </w:r>
       <w:r>
+        <w:rPr>
+          <w:lang w:eastAsia="zh-CN"/>
+        </w:rPr>
         <w:t>中国共产党正式党员</w:t>
       </w:r>
     </w:p>
     <w:p>
       <w:pPr>
-        <w:pStyle w:val="2"/>
+        <w:pStyle w:val="1"/>
         <w:spacing w:before="142"/>
+        <w:rPr>
+          <w:rFonts w:hint="eastAsia"/>
+          <w:lang w:eastAsia="zh-CN"/>
+        </w:rPr>
       </w:pPr>
       <w:r>
-        <w:pict>
-          <v:rect id="_x0000_s1027" o:spid="_x0000_s1027" o:spt="1" style="position:absolute;left:0pt;margin-left:35pt;margin-top:26.55pt;height:1pt;width:525pt;mso-position-horizontal-relative:page;mso-wrap-distance-bottom:0pt;mso-wrap-distance-top:0pt;z-index:-15728640;mso-width-relative:page;mso-height-relative:page;" fillcolor="#000000" filled="t" stroked="f" coordsize="21600,21600">
-            <v:path/>
-            <v:fill on="t" focussize="0,0"/>
-            <v:stroke on="f"/>
-            <v:imagedata o:title=""/>
-            <o:lock v:ext="edit"/>
-            <w10:wrap type="topAndBottom"/>
-          </v:rect>
-        </w:pict>
-      </w:r>
-      <w:r>
+        <w:rPr>
+          <w:rFonts w:hint="eastAsia"/>
+          <w:noProof/>
+        </w:rPr>
+        <mc:AlternateContent>
+          <mc:Choice Requires="wps">
+            <w:drawing>
+              <wp:anchor distT="0" distB="0" distL="114300" distR="114300" simplePos="0" relativeHeight="251668480" behindDoc="1" locked="0" layoutInCell="1" allowOverlap="1" wp14:anchorId="5B98DA9B" wp14:editId="76E345D7">
+                <wp:simplePos x="0" y="0"/>
+                <wp:positionH relativeFrom="page">
+                  <wp:posOffset>444500</wp:posOffset>
+                </wp:positionH>
+                <wp:positionV relativeFrom="paragraph">
+                  <wp:posOffset>337185</wp:posOffset>
+                </wp:positionV>
+                <wp:extent cx="6667500" cy="12700"/>
+                <wp:effectExtent l="0" t="0" r="0" b="0"/>
+                <wp:wrapTopAndBottom/>
+                <wp:docPr id="602399085" name="Rectangle 3"/>
+                <wp:cNvGraphicFramePr>
+                  <a:graphicFrameLocks xmlns:a="http://schemas.openxmlformats.org/drawingml/2006/main"/>
+                </wp:cNvGraphicFramePr>
+                <a:graphic xmlns:a="http://schemas.openxmlformats.org/drawingml/2006/main">
+                  <a:graphicData uri="http://schemas.microsoft.com/office/word/2010/wordprocessingShape">
+                    <wps:wsp>
+                      <wps:cNvSpPr>
+                        <a:spLocks noChangeArrowheads="1"/>
+                      </wps:cNvSpPr>
+                      <wps:spPr bwMode="auto">
+                        <a:xfrm>
+                          <a:off x="0" y="0"/>
+                          <a:ext cx="6667500" cy="12700"/>
+                        </a:xfrm>
+                        <a:prstGeom prst="rect">
+                          <a:avLst/>
+                        </a:prstGeom>
+                        <a:solidFill>
+                          <a:srgbClr val="000000"/>
+                        </a:solidFill>
+                        <a:ln>
+                          <a:noFill/>
+                        </a:ln>
+                        <a:extLst>
+                          <a:ext uri="{91240B29-F687-4F45-9708-019B960494DF}">
+                            <a14:hiddenLine xmlns:a14="http://schemas.microsoft.com/office/drawing/2010/main" w="9525">
+                              <a:solidFill>
+                                <a:srgbClr val="000000"/>
+                              </a:solidFill>
+                              <a:miter lim="800000"/>
+                              <a:headEnd/>
+                              <a:tailEnd/>
+                            </a14:hiddenLine>
+                          </a:ext>
+                        </a:extLst>
+                      </wps:spPr>
+                      <wps:bodyPr rot="0" vert="horz" wrap="square" lIns="91440" tIns="45720" rIns="91440" bIns="45720" anchor="t" anchorCtr="0" upright="1">
+                        <a:noAutofit/>
+                      </wps:bodyPr>
+                    </wps:wsp>
+                  </a:graphicData>
+                </a:graphic>
+                <wp14:sizeRelH relativeFrom="page">
+                  <wp14:pctWidth>0</wp14:pctWidth>
+                </wp14:sizeRelH>
+                <wp14:sizeRelV relativeFrom="page">
+                  <wp14:pctHeight>0</wp14:pctHeight>
+                </wp14:sizeRelV>
+              </wp:anchor>
+            </w:drawing>
+          </mc:Choice>
+          <mc:Fallback>
+            <w:pict>
+              <v:rect w14:anchorId="488FFBB8" id="Rectangle 3" o:spid="_x0000_s1026" style="position:absolute;left:0;text-align:left;margin-left:35pt;margin-top:26.55pt;width:525pt;height:1pt;z-index:-251648000;visibility:visible;mso-wrap-style:square;mso-width-percent:0;mso-height-percent:0;mso-wrap-distance-left:9pt;mso-wrap-distance-top:0;mso-wrap-distance-right:9pt;mso-wrap-distance-bottom:0;mso-position-horizontal:absolute;mso-position-horizontal-relative:page;mso-position-vertical:absolute;mso-position-vertical-relative:text;mso-width-percent:0;mso-height-percent:0;mso-width-relative:page;mso-height-relative:page;v-text-anchor:top" o:gfxdata="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" fillcolor="black" stroked="f">
+                <w10:wrap type="topAndBottom" anchorx="page"/>
+              </v:rect>
+            </w:pict>
+          </mc:Fallback>
+        </mc:AlternateContent>
+      </w:r>
+      <w:r>
+        <w:rPr>
+          <w:noProof/>
+        </w:rPr>
         <w:drawing>
-          <wp:anchor distT="0" distB="0" distL="0" distR="0" simplePos="0" relativeHeight="15731712" behindDoc="0" locked="0" layoutInCell="1" allowOverlap="1">
+          <wp:anchor distT="0" distB="0" distL="0" distR="0" simplePos="0" relativeHeight="251649024" behindDoc="0" locked="0" layoutInCell="1" allowOverlap="1" wp14:anchorId="12076552" wp14:editId="40C6BBAD">
             <wp:simplePos x="0" y="0"/>
             <wp:positionH relativeFrom="page">
               <wp:posOffset>462915</wp:posOffset>
@@ -563,7 +740,7 @@
                     </pic:cNvPicPr>
                   </pic:nvPicPr>
                   <pic:blipFill>
-                    <a:blip r:embed="rId5" cstate="print"/>
+                    <a:blip r:embed="rId7" cstate="print"/>
                     <a:stretch>
                       <a:fillRect/>
                     </a:stretch>
@@ -584,45 +761,47 @@
         </w:drawing>
       </w:r>
       <w:r>
+        <w:rPr>
+          <w:lang w:eastAsia="zh-CN"/>
+        </w:rPr>
         <w:t>专业技能</w:t>
       </w:r>
     </w:p>
     <w:p>
       <w:pPr>
-        <w:pStyle w:val="3"/>
+        <w:pStyle w:val="a3"/>
         <w:spacing w:before="59" w:line="304" w:lineRule="auto"/>
         <w:ind w:right="114"/>
         <w:rPr>
-          <w:rFonts w:hint="eastAsia" w:ascii="微软雅黑" w:hAnsi="微软雅黑" w:eastAsia="微软雅黑" w:cs="微软雅黑"/>
-          <w:sz w:val="16"/>
-          <w:szCs w:val="16"/>
-          <w:lang w:val="en-US" w:eastAsia="zh-CN" w:bidi="ar-SA"/>
+          <w:rFonts w:hint="eastAsia"/>
+          <w:lang w:eastAsia="zh-CN"/>
         </w:rPr>
       </w:pPr>
       <w:r>
         <w:rPr>
-          <w:rFonts w:hint="eastAsia" w:ascii="微软雅黑" w:hAnsi="微软雅黑" w:eastAsia="微软雅黑" w:cs="微软雅黑"/>
-          <w:sz w:val="16"/>
-          <w:szCs w:val="16"/>
-          <w:lang w:val="en-US" w:eastAsia="zh-CN" w:bidi="ar-SA"/>
+          <w:rFonts w:hint="eastAsia"/>
+          <w:lang w:eastAsia="zh-CN"/>
         </w:rPr>
         <w:t>熟悉 C/C++，指针应用及内存管理，封装继承多态，C++11新特征，智能指针等。了解python等语言。</w:t>
       </w:r>
     </w:p>
     <w:p>
       <w:pPr>
-        <w:pStyle w:val="3"/>
+        <w:pStyle w:val="a3"/>
         <w:spacing w:before="59" w:line="304" w:lineRule="auto"/>
         <w:ind w:right="114"/>
         <w:rPr>
           <w:rFonts w:hint="eastAsia"/>
           <w:spacing w:val="-1"/>
-          <w:lang w:val="en-US" w:eastAsia="zh-CN"/>
+          <w:lang w:eastAsia="zh-CN"/>
         </w:rPr>
       </w:pPr>
       <w:r>
+        <w:rPr>
+          <w:noProof/>
+        </w:rPr>
         <w:drawing>
-          <wp:anchor distT="0" distB="0" distL="0" distR="0" simplePos="0" relativeHeight="1431260160" behindDoc="0" locked="0" layoutInCell="1" allowOverlap="1">
+          <wp:anchor distT="0" distB="0" distL="0" distR="0" simplePos="0" relativeHeight="251659264" behindDoc="0" locked="0" layoutInCell="1" allowOverlap="1" wp14:anchorId="231AC13A" wp14:editId="54739EB1">
             <wp:simplePos x="0" y="0"/>
             <wp:positionH relativeFrom="page">
               <wp:posOffset>461645</wp:posOffset>
@@ -647,7 +826,7 @@
                     </pic:cNvPicPr>
                   </pic:nvPicPr>
                   <pic:blipFill>
-                    <a:blip r:embed="rId6" cstate="print"/>
+                    <a:blip r:embed="rId8" cstate="print"/>
                     <a:stretch>
                       <a:fillRect/>
                     </a:stretch>
@@ -671,19 +850,26 @@
         <w:rPr>
           <w:rFonts w:hint="eastAsia"/>
           <w:spacing w:val="-1"/>
-          <w:lang w:val="en-US" w:eastAsia="zh-CN"/>
+          <w:lang w:eastAsia="zh-CN"/>
         </w:rPr>
         <w:t>熟悉计算机网络，操作系统，数据结构与算法，计算机组成原理等基础知识。</w:t>
       </w:r>
     </w:p>
     <w:p>
       <w:pPr>
-        <w:pStyle w:val="3"/>
+        <w:pStyle w:val="a3"/>
         <w:spacing w:before="22"/>
+        <w:rPr>
+          <w:rFonts w:hint="eastAsia"/>
+          <w:lang w:eastAsia="zh-CN"/>
+        </w:rPr>
       </w:pPr>
       <w:r>
+        <w:rPr>
+          <w:noProof/>
+        </w:rPr>
         <w:drawing>
-          <wp:anchor distT="0" distB="0" distL="0" distR="0" simplePos="0" relativeHeight="15732736" behindDoc="0" locked="0" layoutInCell="1" allowOverlap="1">
+          <wp:anchor distT="0" distB="0" distL="0" distR="0" simplePos="0" relativeHeight="251650048" behindDoc="0" locked="0" layoutInCell="1" allowOverlap="1" wp14:anchorId="729BD738" wp14:editId="5F9C8743">
             <wp:simplePos x="0" y="0"/>
             <wp:positionH relativeFrom="page">
               <wp:posOffset>462915</wp:posOffset>
@@ -708,7 +894,7 @@
                     </pic:cNvPicPr>
                   </pic:nvPicPr>
                   <pic:blipFill>
-                    <a:blip r:embed="rId6" cstate="print"/>
+                    <a:blip r:embed="rId8" cstate="print"/>
                     <a:stretch>
                       <a:fillRect/>
                     </a:stretch>
@@ -729,35 +915,26 @@
         </w:drawing>
       </w:r>
       <w:r>
-        <w:t>掌握基本</w:t>
-      </w:r>
-      <w:r>
-        <w:rPr>
-          <w:lang w:val="en-US"/>
-        </w:rPr>
-        <w:t>Linux</w:t>
-      </w:r>
-      <w:r>
-        <w:t>命令，掌握基础网络编程，</w:t>
-      </w:r>
-      <w:r>
-        <w:rPr>
-          <w:lang w:val="en-US"/>
-        </w:rPr>
-        <w:t>Linux</w:t>
-      </w:r>
-      <w:r>
-        <w:t>编程原理，多线程并发。</w:t>
+        <w:rPr>
+          <w:lang w:eastAsia="zh-CN"/>
+        </w:rPr>
+        <w:t>掌握基本Linux命令，掌握基础网络编程，Linux编程原理，多线程并发。</w:t>
       </w:r>
     </w:p>
     <w:p>
       <w:pPr>
-        <w:pStyle w:val="3"/>
+        <w:pStyle w:val="a3"/>
         <w:spacing w:before="43"/>
+        <w:rPr>
+          <w:rFonts w:hint="eastAsia"/>
+        </w:rPr>
       </w:pPr>
       <w:r>
+        <w:rPr>
+          <w:noProof/>
+        </w:rPr>
         <w:drawing>
-          <wp:anchor distT="0" distB="0" distL="0" distR="0" simplePos="0" relativeHeight="15732736" behindDoc="0" locked="0" layoutInCell="1" allowOverlap="1">
+          <wp:anchor distT="0" distB="0" distL="0" distR="0" simplePos="0" relativeHeight="251651072" behindDoc="0" locked="0" layoutInCell="1" allowOverlap="1" wp14:anchorId="12FE025D" wp14:editId="35AD6847">
             <wp:simplePos x="0" y="0"/>
             <wp:positionH relativeFrom="page">
               <wp:posOffset>462915</wp:posOffset>
@@ -782,7 +959,7 @@
                     </pic:cNvPicPr>
                   </pic:nvPicPr>
                   <pic:blipFill>
-                    <a:blip r:embed="rId5" cstate="print"/>
+                    <a:blip r:embed="rId7" cstate="print"/>
                     <a:stretch>
                       <a:fillRect/>
                     </a:stretch>
@@ -806,14 +983,7 @@
         <w:rPr>
           <w:spacing w:val="-4"/>
         </w:rPr>
-        <w:t>掌握</w:t>
-      </w:r>
-      <w:r>
-        <w:rPr>
-          <w:spacing w:val="-4"/>
-          <w:lang w:val="en-US"/>
-        </w:rPr>
-        <w:t>g</w:t>
+        <w:t>掌握g</w:t>
       </w:r>
       <w:r>
         <w:rPr>
@@ -822,40 +992,22 @@
         <w:t>it，vim，markdown</w:t>
       </w:r>
       <w:r>
-        <w:t>等基础工具，以及</w:t>
-      </w:r>
-      <w:r>
-        <w:rPr>
-          <w:lang w:val="en-US"/>
-        </w:rPr>
-        <w:t>CMake</w:t>
-      </w:r>
-      <w:r>
-        <w:t>(</w:t>
-      </w:r>
-      <w:r>
-        <w:rPr>
-          <w:lang w:val="en-US"/>
-        </w:rPr>
-        <w:t>MakeFile</w:t>
-      </w:r>
-      <w:r>
-        <w:t>)，gcc，gdb等开发工具链的使用。</w:t>
+        <w:t>等基础工具，以及CMake(MakeFile)，gcc，gdb等开发工具链的使用。</w:t>
       </w:r>
     </w:p>
     <w:p>
       <w:pPr>
-        <w:pStyle w:val="2"/>
+        <w:pStyle w:val="1"/>
         <w:spacing w:before="138"/>
         <w:rPr>
           <w:rFonts w:hint="eastAsia"/>
-          <w:lang w:val="en-US" w:eastAsia="zh-CN"/>
+          <w:lang w:eastAsia="zh-CN"/>
         </w:rPr>
       </w:pPr>
       <w:r>
         <w:rPr>
           <w:rFonts w:hint="eastAsia"/>
-          <w:lang w:val="en-US" w:eastAsia="zh-CN"/>
+          <w:lang w:eastAsia="zh-CN"/>
         </w:rPr>
         <w:t>实习经历</w:t>
       </w:r>
@@ -865,24 +1017,23 @@
         <w:tabs>
           <w:tab w:val="left" w:pos="9143"/>
         </w:tabs>
-        <w:spacing w:before="0"/>
-        <w:ind w:left="500" w:right="0" w:firstLine="0"/>
-        <w:jc w:val="left"/>
-        <w:rPr>
-          <w:rFonts w:hint="eastAsia"/>
-          <w:sz w:val="16"/>
-          <w:lang w:val="en-US" w:eastAsia="zh-CN"/>
+        <w:ind w:left="500"/>
+        <w:rPr>
+          <w:rFonts w:hint="eastAsia"/>
+          <w:sz w:val="16"/>
+          <w:lang w:eastAsia="zh-CN"/>
         </w:rPr>
       </w:pPr>
       <w:r>
         <w:rPr>
           <w:b/>
+          <w:noProof/>
           <w:sz w:val="16"/>
         </w:rPr>
         <mc:AlternateContent>
           <mc:Choice Requires="wps">
             <w:drawing>
-              <wp:anchor distT="0" distB="0" distL="114300" distR="114300" simplePos="0" relativeHeight="959451136" behindDoc="1" locked="0" layoutInCell="1" allowOverlap="1">
+              <wp:anchor distT="0" distB="0" distL="114300" distR="114300" simplePos="0" relativeHeight="251660288" behindDoc="1" locked="0" layoutInCell="1" allowOverlap="1" wp14:anchorId="58863200" wp14:editId="2F390B68">
                 <wp:simplePos x="0" y="0"/>
                 <wp:positionH relativeFrom="page">
                   <wp:posOffset>433705</wp:posOffset>
@@ -923,12 +1074,8 @@
           </mc:Choice>
           <mc:Fallback>
             <w:pict>
-              <v:rect id="矩形 5" o:spid="_x0000_s1026" o:spt="1" style="position:absolute;left:0pt;margin-left:34.15pt;margin-top:4.3pt;height:1pt;width:525pt;mso-position-horizontal-relative:page;mso-wrap-distance-bottom:0pt;mso-wrap-distance-top:0pt;z-index:456134656;mso-width-relative:page;mso-height-relative:page;" fillcolor="#000000" filled="t" stroked="f" coordsize="21600,21600" o:gfxdata="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">
-                <v:fill on="t" focussize="0,0"/>
-                <v:stroke on="f"/>
-                <v:imagedata o:title=""/>
-                <o:lock v:ext="edit" aspectratio="f"/>
-                <w10:wrap type="topAndBottom"/>
+              <v:rect w14:anchorId="3B8A5194" id="矩形 5" o:spid="_x0000_s1026" style="position:absolute;left:0;text-align:left;margin-left:34.15pt;margin-top:4.3pt;width:525pt;height:1pt;z-index:-251656192;visibility:visible;mso-wrap-style:square;mso-wrap-distance-left:9pt;mso-wrap-distance-top:0;mso-wrap-distance-right:9pt;mso-wrap-distance-bottom:0;mso-position-horizontal:absolute;mso-position-horizontal-relative:page;mso-position-vertical:absolute;mso-position-vertical-relative:text;v-text-anchor:top" o:gfxdata="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" fillcolor="black" stroked="f">
+                <w10:wrap type="topAndBottom" anchorx="page"/>
               </v:rect>
             </w:pict>
           </mc:Fallback>
@@ -939,16 +1086,15 @@
           <w:rFonts w:hint="eastAsia"/>
           <w:b/>
           <w:sz w:val="16"/>
-          <w:lang w:val="en-US" w:eastAsia="zh-CN"/>
+          <w:lang w:eastAsia="zh-CN"/>
         </w:rPr>
         <w:t xml:space="preserve">成都中科合迅科技有限公司 </w:t>
       </w:r>
       <w:r>
         <w:rPr>
-          <w:rFonts w:hint="default"/>
           <w:b/>
           <w:sz w:val="16"/>
-          <w:lang w:val="en-US" w:eastAsia="zh-CN"/>
+          <w:lang w:eastAsia="zh-CN"/>
         </w:rPr>
         <w:t>C</w:t>
       </w:r>
@@ -957,7 +1103,7 @@
           <w:rFonts w:hint="eastAsia"/>
           <w:b/>
           <w:sz w:val="16"/>
-          <w:lang w:val="en-US" w:eastAsia="zh-CN"/>
+          <w:lang w:eastAsia="zh-CN"/>
         </w:rPr>
         <w:t xml:space="preserve">++研发实习生                                                                                                                   </w:t>
       </w:r>
@@ -965,15 +1111,14 @@
         <w:rPr>
           <w:rFonts w:hint="eastAsia"/>
           <w:sz w:val="16"/>
-          <w:lang w:val="en-US" w:eastAsia="zh-CN"/>
+          <w:lang w:eastAsia="zh-CN"/>
         </w:rPr>
         <w:t xml:space="preserve"> 2024.01  -  </w:t>
       </w:r>
       <w:r>
         <w:rPr>
-          <w:rFonts w:hint="default"/>
-          <w:sz w:val="16"/>
-          <w:lang w:val="en-US" w:eastAsia="zh-CN"/>
+          <w:sz w:val="16"/>
+          <w:lang w:eastAsia="zh-CN"/>
         </w:rPr>
         <w:t>2024.07</w:t>
       </w:r>
@@ -983,43 +1128,40 @@
         <w:tabs>
           <w:tab w:val="left" w:pos="9143"/>
         </w:tabs>
-        <w:spacing w:before="0"/>
-        <w:ind w:left="500" w:right="0" w:firstLine="0"/>
-        <w:jc w:val="left"/>
-        <w:rPr>
-          <w:rFonts w:hint="eastAsia"/>
-          <w:sz w:val="16"/>
-          <w:lang w:val="en-US" w:eastAsia="zh-CN"/>
+        <w:ind w:left="500"/>
+        <w:rPr>
+          <w:rFonts w:hint="eastAsia"/>
+          <w:sz w:val="16"/>
+          <w:lang w:eastAsia="zh-CN"/>
         </w:rPr>
       </w:pPr>
       <w:r>
         <w:rPr>
           <w:rFonts w:hint="eastAsia"/>
           <w:sz w:val="16"/>
-          <w:lang w:val="en-US" w:eastAsia="zh-CN"/>
+          <w:lang w:eastAsia="zh-CN"/>
         </w:rPr>
         <w:t>该实习经历为在和学校实验室合作的项目的公司的实习。</w:t>
       </w:r>
     </w:p>
     <w:p>
       <w:pPr>
-        <w:ind w:firstLine="480" w:firstLineChars="300"/>
-        <w:rPr>
-          <w:rFonts w:hint="eastAsia" w:cs="微软雅黑"/>
+        <w:ind w:firstLineChars="300" w:firstLine="480"/>
+        <w:rPr>
+          <w:rFonts w:hint="eastAsia"/>
           <w:sz w:val="16"/>
           <w:szCs w:val="16"/>
-          <w:lang w:val="en-US" w:eastAsia="zh-CN" w:bidi="ar-SA"/>
+          <w:lang w:eastAsia="zh-CN"/>
         </w:rPr>
       </w:pPr>
       <w:r>
         <w:rPr>
-          <w:rFonts w:ascii="微软雅黑" w:hAnsi="微软雅黑" w:eastAsia="微软雅黑" w:cs="微软雅黑"/>
+          <w:noProof/>
           <w:sz w:val="16"/>
           <w:szCs w:val="16"/>
-          <w:lang w:val="en-US" w:eastAsia="en-US" w:bidi="ar-SA"/>
         </w:rPr>
         <w:drawing>
-          <wp:anchor distT="0" distB="0" distL="0" distR="0" simplePos="0" relativeHeight="723525632" behindDoc="0" locked="0" layoutInCell="1" allowOverlap="1">
+          <wp:anchor distT="0" distB="0" distL="0" distR="0" simplePos="0" relativeHeight="251661312" behindDoc="0" locked="0" layoutInCell="1" allowOverlap="1" wp14:anchorId="3A7773B7" wp14:editId="139F12A4">
             <wp:simplePos x="0" y="0"/>
             <wp:positionH relativeFrom="page">
               <wp:posOffset>475615</wp:posOffset>
@@ -1044,7 +1186,7 @@
                     </pic:cNvPicPr>
                   </pic:nvPicPr>
                   <pic:blipFill>
-                    <a:blip r:embed="rId5" cstate="print"/>
+                    <a:blip r:embed="rId7" cstate="print"/>
                     <a:stretch>
                       <a:fillRect/>
                     </a:stretch>
@@ -1066,41 +1208,31 @@
       </w:r>
       <w:r>
         <w:rPr>
-          <w:rFonts w:hint="eastAsia" w:ascii="微软雅黑" w:hAnsi="微软雅黑" w:eastAsia="微软雅黑" w:cs="微软雅黑"/>
+          <w:rFonts w:hint="eastAsia"/>
           <w:sz w:val="16"/>
           <w:szCs w:val="16"/>
-          <w:lang w:val="en-US" w:eastAsia="zh-CN" w:bidi="ar-SA"/>
-        </w:rPr>
-        <w:t>负责</w:t>
-      </w:r>
-      <w:r>
-        <w:rPr>
-          <w:rFonts w:hint="eastAsia" w:cs="微软雅黑"/>
-          <w:sz w:val="16"/>
-          <w:szCs w:val="16"/>
-          <w:lang w:val="en-US" w:eastAsia="zh-CN" w:bidi="ar-SA"/>
-        </w:rPr>
-        <w:t>合迅智灵基础开发套件，一套跨平台的C++基础开发库的维护和研发。</w:t>
+          <w:lang w:eastAsia="zh-CN"/>
+        </w:rPr>
+        <w:t>负责合迅智灵基础开发套件，一套跨平台的C++基础开发库的维护和研发。</w:t>
       </w:r>
     </w:p>
     <w:p>
       <w:pPr>
         <w:rPr>
-          <w:rFonts w:hint="eastAsia" w:cs="微软雅黑"/>
+          <w:rFonts w:hint="eastAsia"/>
           <w:sz w:val="16"/>
           <w:szCs w:val="16"/>
-          <w:lang w:val="en-US" w:eastAsia="zh-CN" w:bidi="ar-SA"/>
+          <w:lang w:eastAsia="zh-CN"/>
         </w:rPr>
       </w:pPr>
       <w:r>
         <w:rPr>
-          <w:rFonts w:ascii="微软雅黑" w:hAnsi="微软雅黑" w:eastAsia="微软雅黑" w:cs="微软雅黑"/>
+          <w:noProof/>
           <w:sz w:val="16"/>
           <w:szCs w:val="16"/>
-          <w:lang w:val="en-US" w:eastAsia="en-US" w:bidi="ar-SA"/>
         </w:rPr>
         <w:drawing>
-          <wp:anchor distT="0" distB="0" distL="0" distR="0" simplePos="0" relativeHeight="1431319552" behindDoc="0" locked="0" layoutInCell="1" allowOverlap="1">
+          <wp:anchor distT="0" distB="0" distL="0" distR="0" simplePos="0" relativeHeight="251662336" behindDoc="0" locked="0" layoutInCell="1" allowOverlap="1" wp14:anchorId="589AEB47" wp14:editId="4A40EA7E">
             <wp:simplePos x="0" y="0"/>
             <wp:positionH relativeFrom="page">
               <wp:posOffset>475615</wp:posOffset>
@@ -1125,7 +1257,7 @@
                     </pic:cNvPicPr>
                   </pic:nvPicPr>
                   <pic:blipFill>
-                    <a:blip r:embed="rId5" cstate="print"/>
+                    <a:blip r:embed="rId7" cstate="print"/>
                     <a:stretch>
                       <a:fillRect/>
                     </a:stretch>
@@ -1147,19 +1279,18 @@
       </w:r>
       <w:r>
         <w:rPr>
-          <w:rFonts w:hint="default" w:cs="微软雅黑"/>
           <w:sz w:val="16"/>
           <w:szCs w:val="16"/>
-          <w:lang w:val="en-US" w:eastAsia="zh-CN" w:bidi="ar-SA"/>
+          <w:lang w:eastAsia="zh-CN"/>
         </w:rPr>
         <w:t xml:space="preserve">          </w:t>
       </w:r>
       <w:r>
         <w:rPr>
-          <w:rFonts w:hint="eastAsia" w:cs="微软雅黑"/>
+          <w:rFonts w:hint="eastAsia"/>
           <w:sz w:val="16"/>
           <w:szCs w:val="16"/>
-          <w:lang w:val="en-US" w:eastAsia="zh-CN" w:bidi="ar-SA"/>
+          <w:lang w:eastAsia="zh-CN"/>
         </w:rPr>
         <w:t>负责部分代码走查工作。审核走查现有的老版本的代码，总结归纳相关问题，形成文档，并于会议讨论，形成解决方案。</w:t>
       </w:r>
@@ -1167,21 +1298,20 @@
     <w:p>
       <w:pPr>
         <w:rPr>
-          <w:rFonts w:hint="eastAsia" w:cs="微软雅黑"/>
+          <w:rFonts w:hint="eastAsia"/>
           <w:sz w:val="16"/>
           <w:szCs w:val="16"/>
-          <w:lang w:val="en-US" w:eastAsia="zh-CN" w:bidi="ar-SA"/>
+          <w:lang w:eastAsia="zh-CN"/>
         </w:rPr>
       </w:pPr>
       <w:r>
         <w:rPr>
-          <w:rFonts w:ascii="微软雅黑" w:hAnsi="微软雅黑" w:eastAsia="微软雅黑" w:cs="微软雅黑"/>
+          <w:noProof/>
           <w:sz w:val="16"/>
           <w:szCs w:val="16"/>
-          <w:lang w:val="en-US" w:eastAsia="en-US" w:bidi="ar-SA"/>
         </w:rPr>
         <w:drawing>
-          <wp:anchor distT="0" distB="0" distL="0" distR="0" simplePos="0" relativeHeight="2610981888" behindDoc="0" locked="0" layoutInCell="1" allowOverlap="1">
+          <wp:anchor distT="0" distB="0" distL="0" distR="0" simplePos="0" relativeHeight="251663360" behindDoc="0" locked="0" layoutInCell="1" allowOverlap="1" wp14:anchorId="3770CC99" wp14:editId="7D65E7D7">
             <wp:simplePos x="0" y="0"/>
             <wp:positionH relativeFrom="page">
               <wp:posOffset>475615</wp:posOffset>
@@ -1206,7 +1336,7 @@
                     </pic:cNvPicPr>
                   </pic:nvPicPr>
                   <pic:blipFill>
-                    <a:blip r:embed="rId5" cstate="print"/>
+                    <a:blip r:embed="rId7" cstate="print"/>
                     <a:stretch>
                       <a:fillRect/>
                     </a:stretch>
@@ -1228,10 +1358,10 @@
       </w:r>
       <w:r>
         <w:rPr>
-          <w:rFonts w:hint="eastAsia" w:cs="微软雅黑"/>
+          <w:rFonts w:hint="eastAsia"/>
           <w:sz w:val="16"/>
           <w:szCs w:val="16"/>
-          <w:lang w:val="en-US" w:eastAsia="zh-CN" w:bidi="ar-SA"/>
+          <w:lang w:eastAsia="zh-CN"/>
         </w:rPr>
         <w:t xml:space="preserve">          负责部分代码优化重构工作。针对代码走查中出现的问题，根据解决方案实行修改。</w:t>
       </w:r>
@@ -1239,21 +1369,20 @@
     <w:p>
       <w:pPr>
         <w:rPr>
-          <w:rFonts w:hint="eastAsia" w:cs="微软雅黑"/>
+          <w:rFonts w:hint="eastAsia"/>
           <w:sz w:val="16"/>
           <w:szCs w:val="16"/>
-          <w:lang w:val="en-US" w:eastAsia="zh-CN" w:bidi="ar-SA"/>
+          <w:lang w:eastAsia="zh-CN"/>
         </w:rPr>
       </w:pPr>
       <w:r>
         <w:rPr>
-          <w:rFonts w:ascii="微软雅黑" w:hAnsi="微软雅黑" w:eastAsia="微软雅黑" w:cs="微软雅黑"/>
+          <w:noProof/>
           <w:sz w:val="16"/>
           <w:szCs w:val="16"/>
-          <w:lang w:val="en-US" w:eastAsia="en-US" w:bidi="ar-SA"/>
         </w:rPr>
         <w:drawing>
-          <wp:anchor distT="0" distB="0" distL="0" distR="0" simplePos="0" relativeHeight="675339264" behindDoc="0" locked="0" layoutInCell="1" allowOverlap="1">
+          <wp:anchor distT="0" distB="0" distL="0" distR="0" simplePos="0" relativeHeight="251664384" behindDoc="0" locked="0" layoutInCell="1" allowOverlap="1" wp14:anchorId="497C1047" wp14:editId="3789404C">
             <wp:simplePos x="0" y="0"/>
             <wp:positionH relativeFrom="page">
               <wp:posOffset>475615</wp:posOffset>
@@ -1278,7 +1407,7 @@
                     </pic:cNvPicPr>
                   </pic:nvPicPr>
                   <pic:blipFill>
-                    <a:blip r:embed="rId5" cstate="print"/>
+                    <a:blip r:embed="rId7" cstate="print"/>
                     <a:stretch>
                       <a:fillRect/>
                     </a:stretch>
@@ -1300,32 +1429,107 @@
       </w:r>
       <w:r>
         <w:rPr>
-          <w:rFonts w:hint="eastAsia" w:cs="微软雅黑"/>
+          <w:rFonts w:hint="eastAsia"/>
           <w:sz w:val="16"/>
           <w:szCs w:val="16"/>
-          <w:lang w:val="en-US" w:eastAsia="zh-CN" w:bidi="ar-SA"/>
+          <w:lang w:eastAsia="zh-CN"/>
         </w:rPr>
         <w:t xml:space="preserve">          负责部分新功能的开发。根据实际应用过程的产生的新需求，进行调研工作，总结文档，形成设计方案，并予以执行。</w:t>
       </w:r>
     </w:p>
     <w:p>
       <w:pPr>
-        <w:pStyle w:val="2"/>
+        <w:pStyle w:val="1"/>
         <w:spacing w:before="138"/>
+        <w:rPr>
+          <w:rFonts w:hint="eastAsia"/>
+          <w:lang w:eastAsia="zh-CN"/>
+        </w:rPr>
       </w:pPr>
       <w:r>
-        <w:pict>
-          <v:rect id="_x0000_s1028" o:spid="_x0000_s1028" o:spt="1" style="position:absolute;left:0pt;margin-left:35pt;margin-top:26.3pt;height:1pt;width:525pt;mso-position-horizontal-relative:page;mso-wrap-distance-bottom:0pt;mso-wrap-distance-top:0pt;z-index:-15727616;mso-width-relative:page;mso-height-relative:page;" fillcolor="#000000" filled="t" stroked="f" coordsize="21600,21600">
-            <v:path/>
-            <v:fill on="t" focussize="0,0"/>
-            <v:stroke on="f"/>
-            <v:imagedata o:title=""/>
-            <o:lock v:ext="edit"/>
-            <w10:wrap type="topAndBottom"/>
-          </v:rect>
-        </w:pict>
-      </w:r>
-      <w:r>
+        <w:rPr>
+          <w:rFonts w:hint="eastAsia"/>
+          <w:noProof/>
+        </w:rPr>
+        <mc:AlternateContent>
+          <mc:Choice Requires="wps">
+            <w:drawing>
+              <wp:anchor distT="0" distB="0" distL="114300" distR="114300" simplePos="0" relativeHeight="251669504" behindDoc="1" locked="0" layoutInCell="1" allowOverlap="1" wp14:anchorId="2774688C" wp14:editId="38486E02">
+                <wp:simplePos x="0" y="0"/>
+                <wp:positionH relativeFrom="page">
+                  <wp:posOffset>444500</wp:posOffset>
+                </wp:positionH>
+                <wp:positionV relativeFrom="paragraph">
+                  <wp:posOffset>334010</wp:posOffset>
+                </wp:positionV>
+                <wp:extent cx="6667500" cy="12700"/>
+                <wp:effectExtent l="0" t="0" r="0" b="0"/>
+                <wp:wrapTopAndBottom/>
+                <wp:docPr id="985612103" name="Rectangle 4"/>
+                <wp:cNvGraphicFramePr>
+                  <a:graphicFrameLocks xmlns:a="http://schemas.openxmlformats.org/drawingml/2006/main"/>
+                </wp:cNvGraphicFramePr>
+                <a:graphic xmlns:a="http://schemas.openxmlformats.org/drawingml/2006/main">
+                  <a:graphicData uri="http://schemas.microsoft.com/office/word/2010/wordprocessingShape">
+                    <wps:wsp>
+                      <wps:cNvSpPr>
+                        <a:spLocks noChangeArrowheads="1"/>
+                      </wps:cNvSpPr>
+                      <wps:spPr bwMode="auto">
+                        <a:xfrm>
+                          <a:off x="0" y="0"/>
+                          <a:ext cx="6667500" cy="12700"/>
+                        </a:xfrm>
+                        <a:prstGeom prst="rect">
+                          <a:avLst/>
+                        </a:prstGeom>
+                        <a:solidFill>
+                          <a:srgbClr val="000000"/>
+                        </a:solidFill>
+                        <a:ln>
+                          <a:noFill/>
+                        </a:ln>
+                        <a:extLst>
+                          <a:ext uri="{91240B29-F687-4F45-9708-019B960494DF}">
+                            <a14:hiddenLine xmlns:a14="http://schemas.microsoft.com/office/drawing/2010/main" w="9525">
+                              <a:solidFill>
+                                <a:srgbClr val="000000"/>
+                              </a:solidFill>
+                              <a:miter lim="800000"/>
+                              <a:headEnd/>
+                              <a:tailEnd/>
+                            </a14:hiddenLine>
+                          </a:ext>
+                        </a:extLst>
+                      </wps:spPr>
+                      <wps:bodyPr rot="0" vert="horz" wrap="square" lIns="91440" tIns="45720" rIns="91440" bIns="45720" anchor="t" anchorCtr="0" upright="1">
+                        <a:noAutofit/>
+                      </wps:bodyPr>
+                    </wps:wsp>
+                  </a:graphicData>
+                </a:graphic>
+                <wp14:sizeRelH relativeFrom="page">
+                  <wp14:pctWidth>0</wp14:pctWidth>
+                </wp14:sizeRelH>
+                <wp14:sizeRelV relativeFrom="page">
+                  <wp14:pctHeight>0</wp14:pctHeight>
+                </wp14:sizeRelV>
+              </wp:anchor>
+            </w:drawing>
+          </mc:Choice>
+          <mc:Fallback>
+            <w:pict>
+              <v:rect w14:anchorId="3E5629CE" id="Rectangle 4" o:spid="_x0000_s1026" style="position:absolute;left:0;text-align:left;margin-left:35pt;margin-top:26.3pt;width:525pt;height:1pt;z-index:-251646976;visibility:visible;mso-wrap-style:square;mso-width-percent:0;mso-height-percent:0;mso-wrap-distance-left:9pt;mso-wrap-distance-top:0;mso-wrap-distance-right:9pt;mso-wrap-distance-bottom:0;mso-position-horizontal:absolute;mso-position-horizontal-relative:page;mso-position-vertical:absolute;mso-position-vertical-relative:text;mso-width-percent:0;mso-height-percent:0;mso-width-relative:page;mso-height-relative:page;v-text-anchor:top" o:gfxdata="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" fillcolor="black" stroked="f">
+                <w10:wrap type="topAndBottom" anchorx="page"/>
+              </v:rect>
+            </w:pict>
+          </mc:Fallback>
+        </mc:AlternateContent>
+      </w:r>
+      <w:r>
+        <w:rPr>
+          <w:lang w:eastAsia="zh-CN"/>
+        </w:rPr>
         <w:t>项目经历</w:t>
       </w:r>
     </w:p>
@@ -1334,17 +1538,18 @@
         <w:tabs>
           <w:tab w:val="left" w:pos="9143"/>
         </w:tabs>
-        <w:spacing w:before="0"/>
-        <w:ind w:left="500" w:right="0" w:firstLine="0"/>
-        <w:jc w:val="left"/>
-        <w:rPr>
-          <w:sz w:val="16"/>
+        <w:ind w:left="500"/>
+        <w:rPr>
+          <w:rFonts w:hint="eastAsia"/>
+          <w:sz w:val="16"/>
+          <w:lang w:eastAsia="zh-CN"/>
         </w:rPr>
       </w:pPr>
       <w:r>
         <w:rPr>
           <w:b/>
           <w:sz w:val="16"/>
+          <w:lang w:eastAsia="zh-CN"/>
         </w:rPr>
         <w:t>数据库管理系统</w:t>
       </w:r>
@@ -1353,12 +1558,14 @@
           <w:b/>
           <w:spacing w:val="18"/>
           <w:sz w:val="16"/>
+          <w:lang w:eastAsia="zh-CN"/>
         </w:rPr>
         <w:t xml:space="preserve"> </w:t>
       </w:r>
       <w:r>
         <w:rPr>
           <w:sz w:val="16"/>
+          <w:lang w:eastAsia="zh-CN"/>
         </w:rPr>
         <w:t>-</w:t>
       </w:r>
@@ -1366,12 +1573,14 @@
         <w:rPr>
           <w:spacing w:val="15"/>
           <w:sz w:val="16"/>
+          <w:lang w:eastAsia="zh-CN"/>
         </w:rPr>
         <w:t xml:space="preserve"> </w:t>
       </w:r>
       <w:r>
         <w:rPr>
           <w:sz w:val="16"/>
+          <w:lang w:eastAsia="zh-CN"/>
         </w:rPr>
         <w:t>独立完成</w:t>
       </w:r>
@@ -1379,12 +1588,14 @@
         <w:rPr>
           <w:rFonts w:ascii="Times New Roman" w:eastAsia="Times New Roman"/>
           <w:sz w:val="16"/>
+          <w:lang w:eastAsia="zh-CN"/>
         </w:rPr>
         <w:tab/>
       </w:r>
       <w:r>
         <w:rPr>
           <w:sz w:val="16"/>
+          <w:lang w:eastAsia="zh-CN"/>
         </w:rPr>
         <w:t>2023.10</w:t>
       </w:r>
@@ -1392,12 +1603,14 @@
         <w:rPr>
           <w:spacing w:val="30"/>
           <w:sz w:val="16"/>
+          <w:lang w:eastAsia="zh-CN"/>
         </w:rPr>
         <w:t xml:space="preserve"> </w:t>
       </w:r>
       <w:r>
         <w:rPr>
           <w:sz w:val="16"/>
+          <w:lang w:eastAsia="zh-CN"/>
         </w:rPr>
         <w:t>-</w:t>
       </w:r>
@@ -1405,25 +1618,32 @@
         <w:rPr>
           <w:spacing w:val="16"/>
           <w:sz w:val="16"/>
+          <w:lang w:eastAsia="zh-CN"/>
         </w:rPr>
         <w:t xml:space="preserve"> </w:t>
       </w:r>
       <w:r>
         <w:rPr>
           <w:sz w:val="16"/>
+          <w:lang w:eastAsia="zh-CN"/>
         </w:rPr>
         <w:t>2023.11</w:t>
       </w:r>
     </w:p>
     <w:p>
       <w:pPr>
-        <w:pStyle w:val="3"/>
+        <w:pStyle w:val="a3"/>
         <w:spacing w:before="59" w:line="304" w:lineRule="auto"/>
         <w:ind w:right="114"/>
+        <w:rPr>
+          <w:rFonts w:hint="eastAsia"/>
+          <w:lang w:eastAsia="zh-CN"/>
+        </w:rPr>
       </w:pPr>
       <w:r>
         <w:rPr>
           <w:spacing w:val="-1"/>
+          <w:lang w:eastAsia="zh-CN"/>
         </w:rPr>
         <w:t>该项目为</w:t>
       </w:r>
@@ -1431,28 +1651,39 @@
         <w:rPr>
           <w:rFonts w:hint="eastAsia"/>
           <w:spacing w:val="-1"/>
-          <w:lang w:val="en-US" w:eastAsia="zh-CN"/>
+          <w:lang w:eastAsia="zh-CN"/>
         </w:rPr>
         <w:t>C++课程的结课</w:t>
       </w:r>
       <w:r>
         <w:rPr>
           <w:spacing w:val="-1"/>
+          <w:lang w:eastAsia="zh-CN"/>
         </w:rPr>
         <w:t>项目，对标MySQL，开发一个微型数据库管理系统。支持数据库架构展示、数据库创建、切换、删除，表的创建、删除、插入、</w:t>
       </w:r>
       <w:r>
+        <w:rPr>
+          <w:lang w:eastAsia="zh-CN"/>
+        </w:rPr>
         <w:t>修改等功能。</w:t>
       </w:r>
     </w:p>
     <w:p>
       <w:pPr>
-        <w:pStyle w:val="3"/>
+        <w:pStyle w:val="a3"/>
         <w:spacing w:line="295" w:lineRule="exact"/>
+        <w:rPr>
+          <w:rFonts w:hint="eastAsia"/>
+          <w:lang w:eastAsia="zh-CN"/>
+        </w:rPr>
       </w:pPr>
       <w:r>
+        <w:rPr>
+          <w:noProof/>
+        </w:rPr>
         <w:drawing>
-          <wp:anchor distT="0" distB="0" distL="0" distR="0" simplePos="0" relativeHeight="15737856" behindDoc="0" locked="0" layoutInCell="1" allowOverlap="1">
+          <wp:anchor distT="0" distB="0" distL="0" distR="0" simplePos="0" relativeHeight="251656192" behindDoc="0" locked="0" layoutInCell="1" allowOverlap="1" wp14:anchorId="37DB7A88" wp14:editId="79F88BAB">
             <wp:simplePos x="0" y="0"/>
             <wp:positionH relativeFrom="page">
               <wp:posOffset>482600</wp:posOffset>
@@ -1477,7 +1708,7 @@
                     </pic:cNvPicPr>
                   </pic:nvPicPr>
                   <pic:blipFill>
-                    <a:blip r:embed="rId5" cstate="print"/>
+                    <a:blip r:embed="rId7" cstate="print"/>
                     <a:stretch>
                       <a:fillRect/>
                     </a:stretch>
@@ -1498,17 +1729,27 @@
         </w:drawing>
       </w:r>
       <w:r>
+        <w:rPr>
+          <w:lang w:eastAsia="zh-CN"/>
+        </w:rPr>
         <w:t>独立构思项目架构，完成API设计以及对用户输入指令处理。</w:t>
       </w:r>
     </w:p>
     <w:p>
       <w:pPr>
-        <w:pStyle w:val="3"/>
+        <w:pStyle w:val="a3"/>
         <w:spacing w:before="79"/>
+        <w:rPr>
+          <w:rFonts w:hint="eastAsia"/>
+          <w:lang w:eastAsia="zh-CN"/>
+        </w:rPr>
       </w:pPr>
       <w:r>
+        <w:rPr>
+          <w:noProof/>
+        </w:rPr>
         <w:drawing>
-          <wp:anchor distT="0" distB="0" distL="0" distR="0" simplePos="0" relativeHeight="15738880" behindDoc="0" locked="0" layoutInCell="1" allowOverlap="1">
+          <wp:anchor distT="0" distB="0" distL="0" distR="0" simplePos="0" relativeHeight="251657216" behindDoc="0" locked="0" layoutInCell="1" allowOverlap="1" wp14:anchorId="4F131E46" wp14:editId="2B7D46B6">
             <wp:simplePos x="0" y="0"/>
             <wp:positionH relativeFrom="page">
               <wp:posOffset>481330</wp:posOffset>
@@ -1533,7 +1774,7 @@
                     </pic:cNvPicPr>
                   </pic:nvPicPr>
                   <pic:blipFill>
-                    <a:blip r:embed="rId6" cstate="print"/>
+                    <a:blip r:embed="rId8" cstate="print"/>
                     <a:stretch>
                       <a:fillRect/>
                     </a:stretch>
@@ -1554,18 +1795,27 @@
         </w:drawing>
       </w:r>
       <w:r>
+        <w:rPr>
+          <w:lang w:eastAsia="zh-CN"/>
+        </w:rPr>
         <w:t>针对数据的存储，完成文件系统的设计和搭建，完成逻辑处理。</w:t>
       </w:r>
     </w:p>
     <w:p>
       <w:pPr>
-        <w:pStyle w:val="3"/>
+        <w:pStyle w:val="a3"/>
         <w:spacing w:before="95" w:line="223" w:lineRule="auto"/>
         <w:ind w:left="544" w:right="329" w:hanging="44"/>
+        <w:rPr>
+          <w:rFonts w:hint="eastAsia"/>
+        </w:rPr>
       </w:pPr>
       <w:r>
+        <w:rPr>
+          <w:noProof/>
+        </w:rPr>
         <w:drawing>
-          <wp:anchor distT="0" distB="0" distL="0" distR="0" simplePos="0" relativeHeight="15738880" behindDoc="0" locked="0" layoutInCell="1" allowOverlap="1">
+          <wp:anchor distT="0" distB="0" distL="0" distR="0" simplePos="0" relativeHeight="251658240" behindDoc="0" locked="0" layoutInCell="1" allowOverlap="1" wp14:anchorId="000E8173" wp14:editId="4788B746">
             <wp:simplePos x="0" y="0"/>
             <wp:positionH relativeFrom="page">
               <wp:posOffset>478790</wp:posOffset>
@@ -1590,7 +1840,7 @@
                     </pic:cNvPicPr>
                   </pic:nvPicPr>
                   <pic:blipFill>
-                    <a:blip r:embed="rId7" cstate="print"/>
+                    <a:blip r:embed="rId9" cstate="print"/>
                     <a:stretch>
                       <a:fillRect/>
                     </a:stretch>
@@ -1671,10 +1921,11 @@
           <w:tab w:val="left" w:pos="9143"/>
         </w:tabs>
         <w:spacing w:before="63"/>
-        <w:ind w:left="500" w:right="0" w:firstLine="0"/>
-        <w:jc w:val="left"/>
-        <w:rPr>
-          <w:sz w:val="16"/>
+        <w:ind w:left="500"/>
+        <w:rPr>
+          <w:rFonts w:hint="eastAsia"/>
+          <w:sz w:val="16"/>
+          <w:lang w:eastAsia="zh-CN"/>
         </w:rPr>
       </w:pPr>
       <w:r>
@@ -1682,52 +1933,31 @@
           <w:rFonts w:hint="eastAsia"/>
           <w:b/>
           <w:sz w:val="16"/>
-          <w:lang w:val="en-US" w:eastAsia="zh-CN"/>
+          <w:lang w:eastAsia="zh-CN"/>
         </w:rPr>
         <w:t>合迅智灵</w:t>
       </w:r>
       <w:r>
         <w:rPr>
-          <w:rFonts w:hint="default"/>
           <w:b/>
           <w:sz w:val="16"/>
-          <w:lang w:val="en-US" w:eastAsia="zh-CN"/>
-        </w:rPr>
-        <w:t xml:space="preserve"> </w:t>
-      </w:r>
-      <w:r>
-        <w:rPr>
-          <w:b/>
-          <w:sz w:val="16"/>
-        </w:rPr>
-        <w:t>国产</w:t>
-      </w:r>
-      <w:r>
-        <w:rPr>
-          <w:b/>
-          <w:sz w:val="16"/>
-          <w:lang w:val="en-US"/>
-        </w:rPr>
-        <w:t>C</w:t>
-      </w:r>
-      <w:r>
-        <w:rPr>
-          <w:b/>
-          <w:sz w:val="16"/>
-        </w:rPr>
-        <w:t>++软件开发平台</w:t>
+          <w:lang w:eastAsia="zh-CN"/>
+        </w:rPr>
+        <w:t xml:space="preserve"> 国产C++软件开发平台</w:t>
       </w:r>
       <w:r>
         <w:rPr>
           <w:b/>
           <w:spacing w:val="40"/>
           <w:sz w:val="16"/>
+          <w:lang w:eastAsia="zh-CN"/>
         </w:rPr>
         <w:t xml:space="preserve"> </w:t>
       </w:r>
       <w:r>
         <w:rPr>
           <w:sz w:val="16"/>
+          <w:lang w:eastAsia="zh-CN"/>
         </w:rPr>
         <w:t>-</w:t>
       </w:r>
@@ -1735,6 +1965,7 @@
         <w:rPr>
           <w:spacing w:val="35"/>
           <w:sz w:val="16"/>
+          <w:lang w:eastAsia="zh-CN"/>
         </w:rPr>
         <w:t xml:space="preserve"> </w:t>
       </w:r>
@@ -1742,13 +1973,14 @@
         <w:rPr>
           <w:rFonts w:hint="eastAsia"/>
           <w:sz w:val="16"/>
-          <w:lang w:val="en-US" w:eastAsia="zh-CN"/>
+          <w:lang w:eastAsia="zh-CN"/>
         </w:rPr>
         <w:t>研</w:t>
       </w:r>
       <w:r>
         <w:rPr>
           <w:sz w:val="16"/>
+          <w:lang w:eastAsia="zh-CN"/>
         </w:rPr>
         <w:t>发人员</w:t>
       </w:r>
@@ -1756,32 +1988,29 @@
         <w:rPr>
           <w:rFonts w:ascii="Times New Roman" w:eastAsia="Times New Roman"/>
           <w:sz w:val="16"/>
+          <w:lang w:eastAsia="zh-CN"/>
         </w:rPr>
         <w:tab/>
       </w:r>
       <w:r>
         <w:rPr>
           <w:sz w:val="16"/>
-        </w:rPr>
-        <w:t>2023.0</w:t>
-      </w:r>
-      <w:r>
-        <w:rPr>
-          <w:sz w:val="16"/>
-          <w:lang w:val="en-US"/>
-        </w:rPr>
-        <w:t>4</w:t>
+          <w:lang w:eastAsia="zh-CN"/>
+        </w:rPr>
+        <w:t>2023.04</w:t>
       </w:r>
       <w:r>
         <w:rPr>
           <w:spacing w:val="31"/>
           <w:sz w:val="16"/>
+          <w:lang w:eastAsia="zh-CN"/>
         </w:rPr>
         <w:t xml:space="preserve"> </w:t>
       </w:r>
       <w:r>
         <w:rPr>
           <w:sz w:val="16"/>
+          <w:lang w:eastAsia="zh-CN"/>
         </w:rPr>
         <w:t>-</w:t>
       </w:r>
@@ -1789,41 +2018,50 @@
         <w:rPr>
           <w:spacing w:val="14"/>
           <w:sz w:val="16"/>
+          <w:lang w:eastAsia="zh-CN"/>
         </w:rPr>
         <w:t xml:space="preserve"> </w:t>
       </w:r>
       <w:r>
         <w:rPr>
           <w:sz w:val="16"/>
-        </w:rPr>
-        <w:t>2023.1</w:t>
-      </w:r>
-      <w:r>
-        <w:rPr>
-          <w:sz w:val="16"/>
-          <w:lang w:val="en-US"/>
-        </w:rPr>
-        <w:t>1</w:t>
+          <w:lang w:eastAsia="zh-CN"/>
+        </w:rPr>
+        <w:t>2023.11</w:t>
       </w:r>
     </w:p>
     <w:p>
       <w:pPr>
-        <w:pStyle w:val="3"/>
+        <w:pStyle w:val="a3"/>
         <w:spacing w:before="50"/>
+        <w:rPr>
+          <w:rFonts w:hint="eastAsia"/>
+          <w:lang w:eastAsia="zh-CN"/>
+        </w:rPr>
       </w:pPr>
       <w:r>
+        <w:rPr>
+          <w:lang w:eastAsia="zh-CN"/>
+        </w:rPr>
         <w:t>该项目为学校实验室与公司具有军工性质的合作项目，所负责模块期望实现图形处理模块国产化，参与项目二期开发。</w:t>
       </w:r>
     </w:p>
     <w:p>
       <w:pPr>
-        <w:pStyle w:val="3"/>
+        <w:pStyle w:val="a3"/>
         <w:spacing w:before="42" w:line="276" w:lineRule="auto"/>
         <w:ind w:right="1117"/>
+        <w:rPr>
+          <w:rFonts w:hint="eastAsia"/>
+          <w:lang w:eastAsia="zh-CN"/>
+        </w:rPr>
       </w:pPr>
       <w:r>
+        <w:rPr>
+          <w:noProof/>
+        </w:rPr>
         <w:drawing>
-          <wp:anchor distT="0" distB="0" distL="0" distR="0" simplePos="0" relativeHeight="15734784" behindDoc="0" locked="0" layoutInCell="1" allowOverlap="1">
+          <wp:anchor distT="0" distB="0" distL="0" distR="0" simplePos="0" relativeHeight="251653120" behindDoc="0" locked="0" layoutInCell="1" allowOverlap="1" wp14:anchorId="62EBCF7F" wp14:editId="0B84252A">
             <wp:simplePos x="0" y="0"/>
             <wp:positionH relativeFrom="page">
               <wp:posOffset>490855</wp:posOffset>
@@ -1848,7 +2086,7 @@
                     </pic:cNvPicPr>
                   </pic:nvPicPr>
                   <pic:blipFill>
-                    <a:blip r:embed="rId7" cstate="print"/>
+                    <a:blip r:embed="rId9" cstate="print"/>
                     <a:stretch>
                       <a:fillRect/>
                     </a:stretch>
@@ -1869,8 +2107,11 @@
         </w:drawing>
       </w:r>
       <w:r>
+        <w:rPr>
+          <w:noProof/>
+        </w:rPr>
         <w:drawing>
-          <wp:anchor distT="0" distB="0" distL="0" distR="0" simplePos="0" relativeHeight="15734784" behindDoc="0" locked="0" layoutInCell="1" allowOverlap="1">
+          <wp:anchor distT="0" distB="0" distL="0" distR="0" simplePos="0" relativeHeight="251654144" behindDoc="0" locked="0" layoutInCell="1" allowOverlap="1" wp14:anchorId="6792708E" wp14:editId="77F4EF8B">
             <wp:simplePos x="0" y="0"/>
             <wp:positionH relativeFrom="page">
               <wp:posOffset>489585</wp:posOffset>
@@ -1895,7 +2136,7 @@
                     </pic:cNvPicPr>
                   </pic:nvPicPr>
                   <pic:blipFill>
-                    <a:blip r:embed="rId7" cstate="print"/>
+                    <a:blip r:embed="rId9" cstate="print"/>
                     <a:stretch>
                       <a:fillRect/>
                     </a:stretch>
@@ -1918,41 +2159,58 @@
       <w:r>
         <w:rPr>
           <w:spacing w:val="-1"/>
+          <w:lang w:eastAsia="zh-CN"/>
         </w:rPr>
         <w:t>负责模块代码实现和bug</w:t>
       </w:r>
       <w:r>
+        <w:rPr>
+          <w:lang w:eastAsia="zh-CN"/>
+        </w:rPr>
         <w:t>修复，独立完成规模</w:t>
       </w:r>
       <w:r>
         <w:rPr>
           <w:rFonts w:hint="eastAsia"/>
-          <w:lang w:val="en-US" w:eastAsia="zh-CN"/>
+          <w:lang w:eastAsia="zh-CN"/>
         </w:rPr>
         <w:t>1</w:t>
       </w:r>
       <w:r>
+        <w:rPr>
+          <w:lang w:eastAsia="zh-CN"/>
+        </w:rPr>
         <w:t>000余行的项目的</w:t>
       </w:r>
       <w:r>
         <w:rPr>
           <w:rFonts w:hint="eastAsia"/>
-          <w:lang w:val="en-US" w:eastAsia="zh-CN"/>
+          <w:lang w:eastAsia="zh-CN"/>
         </w:rPr>
         <w:t>几十余</w:t>
       </w:r>
       <w:r>
+        <w:rPr>
+          <w:lang w:eastAsia="zh-CN"/>
+        </w:rPr>
         <w:t>处bug修复，编写测试代码完成功能性测试，撰写设计文档。体验并熟悉公司的业务开发流程，工作制度，掌握代码开发规范，团队高效合作等职场必备能力。</w:t>
       </w:r>
     </w:p>
     <w:p>
       <w:pPr>
-        <w:pStyle w:val="3"/>
+        <w:pStyle w:val="a3"/>
         <w:spacing w:line="250" w:lineRule="exact"/>
+        <w:rPr>
+          <w:rFonts w:hint="eastAsia"/>
+          <w:lang w:eastAsia="zh-CN"/>
+        </w:rPr>
       </w:pPr>
       <w:r>
+        <w:rPr>
+          <w:noProof/>
+        </w:rPr>
         <w:drawing>
-          <wp:anchor distT="0" distB="0" distL="0" distR="0" simplePos="0" relativeHeight="15735808" behindDoc="0" locked="0" layoutInCell="1" allowOverlap="1">
+          <wp:anchor distT="0" distB="0" distL="0" distR="0" simplePos="0" relativeHeight="251655168" behindDoc="0" locked="0" layoutInCell="1" allowOverlap="1" wp14:anchorId="0A96A049" wp14:editId="4F8FBC80">
             <wp:simplePos x="0" y="0"/>
             <wp:positionH relativeFrom="page">
               <wp:posOffset>489585</wp:posOffset>
@@ -1977,7 +2235,7 @@
                     </pic:cNvPicPr>
                   </pic:nvPicPr>
                   <pic:blipFill>
-                    <a:blip r:embed="rId8" cstate="print"/>
+                    <a:blip r:embed="rId10" cstate="print"/>
                     <a:stretch>
                       <a:fillRect/>
                     </a:stretch>
@@ -1998,74 +2256,55 @@
         </w:drawing>
       </w:r>
       <w:r>
+        <w:rPr>
+          <w:lang w:eastAsia="zh-CN"/>
+        </w:rPr>
         <w:t>了解并掌握禅道、git以及gitlab等必备工具的使用，以及代码提交规范。</w:t>
       </w:r>
     </w:p>
     <w:p>
       <w:pPr>
-        <w:pStyle w:val="3"/>
+        <w:pStyle w:val="a3"/>
         <w:spacing w:line="250" w:lineRule="exact"/>
+        <w:rPr>
+          <w:rFonts w:hint="eastAsia"/>
+          <w:lang w:eastAsia="zh-CN"/>
+        </w:rPr>
       </w:pPr>
     </w:p>
     <w:tbl>
       <w:tblPr>
-        <w:tblStyle w:val="6"/>
         <w:tblW w:w="10688" w:type="dxa"/>
         <w:tblInd w:w="112" w:type="dxa"/>
-        <w:tblBorders>
-          <w:top w:val="none" w:color="auto" w:sz="0" w:space="0"/>
-          <w:left w:val="none" w:color="auto" w:sz="0" w:space="0"/>
-          <w:bottom w:val="none" w:color="auto" w:sz="0" w:space="0"/>
-          <w:right w:val="none" w:color="auto" w:sz="0" w:space="0"/>
-          <w:insideH w:val="none" w:color="auto" w:sz="0" w:space="0"/>
-          <w:insideV w:val="none" w:color="auto" w:sz="0" w:space="0"/>
-        </w:tblBorders>
         <w:tblLayout w:type="fixed"/>
         <w:tblCellMar>
-          <w:top w:w="0" w:type="dxa"/>
           <w:left w:w="0" w:type="dxa"/>
-          <w:bottom w:w="0" w:type="dxa"/>
           <w:right w:w="0" w:type="dxa"/>
         </w:tblCellMar>
+        <w:tblLook w:val="04A0" w:firstRow="1" w:lastRow="0" w:firstColumn="1" w:lastColumn="0" w:noHBand="0" w:noVBand="1"/>
       </w:tblPr>
       <w:tblGrid>
         <w:gridCol w:w="8012"/>
         <w:gridCol w:w="2676"/>
       </w:tblGrid>
       <w:tr>
-        <w:tblPrEx>
-          <w:tblBorders>
-            <w:top w:val="none" w:color="auto" w:sz="0" w:space="0"/>
-            <w:left w:val="none" w:color="auto" w:sz="0" w:space="0"/>
-            <w:bottom w:val="none" w:color="auto" w:sz="0" w:space="0"/>
-            <w:right w:val="none" w:color="auto" w:sz="0" w:space="0"/>
-            <w:insideH w:val="none" w:color="auto" w:sz="0" w:space="0"/>
-            <w:insideV w:val="none" w:color="auto" w:sz="0" w:space="0"/>
-          </w:tblBorders>
-          <w:tblLayout w:type="fixed"/>
-          <w:tblCellMar>
-            <w:top w:w="0" w:type="dxa"/>
-            <w:left w:w="0" w:type="dxa"/>
-            <w:bottom w:w="0" w:type="dxa"/>
-            <w:right w:w="0" w:type="dxa"/>
-          </w:tblCellMar>
-        </w:tblPrEx>
         <w:trPr>
-          <w:trHeight w:val="327" w:hRule="atLeast"/>
+          <w:trHeight w:val="327"/>
         </w:trPr>
         <w:tc>
           <w:tcPr>
             <w:tcW w:w="8012" w:type="dxa"/>
             <w:tcBorders>
-              <w:bottom w:val="single" w:color="000000" w:sz="8" w:space="0"/>
+              <w:bottom w:val="single" w:sz="8" w:space="0" w:color="000000"/>
             </w:tcBorders>
           </w:tcPr>
           <w:p>
             <w:pPr>
-              <w:pStyle w:val="9"/>
+              <w:pStyle w:val="TableParagraph"/>
               <w:spacing w:line="285" w:lineRule="exact"/>
               <w:ind w:left="9"/>
               <w:rPr>
+                <w:rFonts w:hint="eastAsia"/>
                 <w:b/>
                 <w:sz w:val="18"/>
               </w:rPr>
@@ -2083,14 +2322,14 @@
           <w:tcPr>
             <w:tcW w:w="2676" w:type="dxa"/>
             <w:tcBorders>
-              <w:bottom w:val="single" w:color="000000" w:sz="8" w:space="0"/>
+              <w:bottom w:val="single" w:sz="8" w:space="0" w:color="000000"/>
             </w:tcBorders>
           </w:tcPr>
           <w:p>
             <w:pPr>
-              <w:pStyle w:val="9"/>
-              <w:rPr>
-                <w:rFonts w:ascii="Times New Roman"/>
+              <w:pStyle w:val="TableParagraph"/>
+              <w:rPr>
+                <w:rFonts w:ascii="Times New Roman" w:hint="eastAsia"/>
                 <w:sz w:val="16"/>
               </w:rPr>
             </w:pPr>
@@ -2098,45 +2337,31 @@
         </w:tc>
       </w:tr>
       <w:tr>
-        <w:tblPrEx>
-          <w:tblBorders>
-            <w:top w:val="none" w:color="auto" w:sz="0" w:space="0"/>
-            <w:left w:val="none" w:color="auto" w:sz="0" w:space="0"/>
-            <w:bottom w:val="none" w:color="auto" w:sz="0" w:space="0"/>
-            <w:right w:val="none" w:color="auto" w:sz="0" w:space="0"/>
-            <w:insideH w:val="none" w:color="auto" w:sz="0" w:space="0"/>
-            <w:insideV w:val="none" w:color="auto" w:sz="0" w:space="0"/>
-          </w:tblBorders>
-          <w:tblLayout w:type="fixed"/>
-          <w:tblCellMar>
-            <w:top w:w="0" w:type="dxa"/>
-            <w:left w:w="0" w:type="dxa"/>
-            <w:bottom w:w="0" w:type="dxa"/>
-            <w:right w:w="0" w:type="dxa"/>
-          </w:tblCellMar>
-        </w:tblPrEx>
         <w:trPr>
-          <w:trHeight w:val="455" w:hRule="atLeast"/>
+          <w:trHeight w:val="455"/>
         </w:trPr>
         <w:tc>
           <w:tcPr>
             <w:tcW w:w="8012" w:type="dxa"/>
             <w:tcBorders>
-              <w:top w:val="single" w:color="000000" w:sz="8" w:space="0"/>
+              <w:top w:val="single" w:sz="8" w:space="0" w:color="000000"/>
             </w:tcBorders>
           </w:tcPr>
           <w:p>
             <w:pPr>
-              <w:pStyle w:val="9"/>
+              <w:pStyle w:val="TableParagraph"/>
               <w:spacing w:before="119"/>
               <w:ind w:left="9"/>
               <w:rPr>
-                <w:sz w:val="16"/>
+                <w:rFonts w:hint="eastAsia"/>
+                <w:sz w:val="16"/>
+                <w:lang w:eastAsia="zh-CN"/>
               </w:rPr>
             </w:pPr>
             <w:r>
               <w:rPr>
                 <w:sz w:val="16"/>
+                <w:lang w:eastAsia="zh-CN"/>
               </w:rPr>
               <w:t>电子科技大学优秀学生奖学金一等奖</w:t>
             </w:r>
@@ -2146,15 +2371,16 @@
           <w:tcPr>
             <w:tcW w:w="2676" w:type="dxa"/>
             <w:tcBorders>
-              <w:top w:val="single" w:color="000000" w:sz="8" w:space="0"/>
+              <w:top w:val="single" w:sz="8" w:space="0" w:color="000000"/>
             </w:tcBorders>
           </w:tcPr>
           <w:p>
             <w:pPr>
-              <w:pStyle w:val="9"/>
+              <w:pStyle w:val="TableParagraph"/>
               <w:spacing w:before="119"/>
               <w:ind w:left="1472"/>
               <w:rPr>
+                <w:rFonts w:hint="eastAsia"/>
                 <w:sz w:val="16"/>
               </w:rPr>
             </w:pPr>
@@ -2168,25 +2394,8 @@
         </w:tc>
       </w:tr>
       <w:tr>
-        <w:tblPrEx>
-          <w:tblBorders>
-            <w:top w:val="none" w:color="auto" w:sz="0" w:space="0"/>
-            <w:left w:val="none" w:color="auto" w:sz="0" w:space="0"/>
-            <w:bottom w:val="none" w:color="auto" w:sz="0" w:space="0"/>
-            <w:right w:val="none" w:color="auto" w:sz="0" w:space="0"/>
-            <w:insideH w:val="none" w:color="auto" w:sz="0" w:space="0"/>
-            <w:insideV w:val="none" w:color="auto" w:sz="0" w:space="0"/>
-          </w:tblBorders>
-          <w:tblLayout w:type="fixed"/>
-          <w:tblCellMar>
-            <w:top w:w="0" w:type="dxa"/>
-            <w:left w:w="0" w:type="dxa"/>
-            <w:bottom w:w="0" w:type="dxa"/>
-            <w:right w:w="0" w:type="dxa"/>
-          </w:tblCellMar>
-        </w:tblPrEx>
         <w:trPr>
-          <w:trHeight w:val="369" w:hRule="atLeast"/>
+          <w:trHeight w:val="369"/>
         </w:trPr>
         <w:tc>
           <w:tcPr>
@@ -2194,16 +2403,19 @@
           </w:tcPr>
           <w:p>
             <w:pPr>
-              <w:pStyle w:val="9"/>
+              <w:pStyle w:val="TableParagraph"/>
               <w:spacing w:before="42"/>
               <w:ind w:left="9"/>
               <w:rPr>
-                <w:sz w:val="16"/>
+                <w:rFonts w:hint="eastAsia"/>
+                <w:sz w:val="16"/>
+                <w:lang w:eastAsia="zh-CN"/>
               </w:rPr>
             </w:pPr>
             <w:r>
               <w:rPr>
                 <w:sz w:val="16"/>
+                <w:lang w:eastAsia="zh-CN"/>
               </w:rPr>
               <w:t>电子科技大学标兵学生奖学金</w:t>
             </w:r>
@@ -2215,10 +2427,11 @@
           </w:tcPr>
           <w:p>
             <w:pPr>
-              <w:pStyle w:val="9"/>
+              <w:pStyle w:val="TableParagraph"/>
               <w:spacing w:before="42"/>
               <w:ind w:left="1472"/>
               <w:rPr>
+                <w:rFonts w:hint="eastAsia"/>
                 <w:sz w:val="16"/>
               </w:rPr>
             </w:pPr>
@@ -2232,25 +2445,8 @@
         </w:tc>
       </w:tr>
       <w:tr>
-        <w:tblPrEx>
-          <w:tblBorders>
-            <w:top w:val="none" w:color="auto" w:sz="0" w:space="0"/>
-            <w:left w:val="none" w:color="auto" w:sz="0" w:space="0"/>
-            <w:bottom w:val="none" w:color="auto" w:sz="0" w:space="0"/>
-            <w:right w:val="none" w:color="auto" w:sz="0" w:space="0"/>
-            <w:insideH w:val="none" w:color="auto" w:sz="0" w:space="0"/>
-            <w:insideV w:val="none" w:color="auto" w:sz="0" w:space="0"/>
-          </w:tblBorders>
-          <w:tblLayout w:type="fixed"/>
-          <w:tblCellMar>
-            <w:top w:w="0" w:type="dxa"/>
-            <w:left w:w="0" w:type="dxa"/>
-            <w:bottom w:w="0" w:type="dxa"/>
-            <w:right w:w="0" w:type="dxa"/>
-          </w:tblCellMar>
-        </w:tblPrEx>
         <w:trPr>
-          <w:trHeight w:val="403" w:hRule="atLeast"/>
+          <w:trHeight w:val="403"/>
         </w:trPr>
         <w:tc>
           <w:tcPr>
@@ -2258,16 +2454,19 @@
           </w:tcPr>
           <w:p>
             <w:pPr>
-              <w:pStyle w:val="9"/>
+              <w:pStyle w:val="TableParagraph"/>
               <w:spacing w:before="33"/>
               <w:ind w:left="9"/>
               <w:rPr>
-                <w:sz w:val="16"/>
+                <w:rFonts w:hint="eastAsia"/>
+                <w:sz w:val="16"/>
+                <w:lang w:eastAsia="zh-CN"/>
               </w:rPr>
             </w:pPr>
             <w:r>
               <w:rPr>
                 <w:sz w:val="16"/>
+                <w:lang w:eastAsia="zh-CN"/>
               </w:rPr>
               <w:t>蓝桥杯算法大赛四川省</w:t>
             </w:r>
@@ -2275,13 +2474,14 @@
               <w:rPr>
                 <w:rFonts w:hint="eastAsia"/>
                 <w:sz w:val="16"/>
-                <w:lang w:val="en-US" w:eastAsia="zh-CN"/>
+                <w:lang w:eastAsia="zh-CN"/>
               </w:rPr>
               <w:t>一</w:t>
             </w:r>
             <w:r>
               <w:rPr>
                 <w:sz w:val="16"/>
+                <w:lang w:eastAsia="zh-CN"/>
               </w:rPr>
               <w:t>等奖</w:t>
             </w:r>
@@ -2293,10 +2493,11 @@
           </w:tcPr>
           <w:p>
             <w:pPr>
-              <w:pStyle w:val="9"/>
+              <w:pStyle w:val="TableParagraph"/>
               <w:spacing w:before="33"/>
               <w:ind w:left="1472"/>
               <w:rPr>
+                <w:rFonts w:hint="eastAsia"/>
                 <w:sz w:val="16"/>
               </w:rPr>
             </w:pPr>
@@ -2310,7 +2511,7 @@
               <w:rPr>
                 <w:rFonts w:hint="eastAsia"/>
                 <w:sz w:val="16"/>
-                <w:lang w:val="en-US" w:eastAsia="zh-CN"/>
+                <w:lang w:eastAsia="zh-CN"/>
               </w:rPr>
               <w:t>4</w:t>
             </w:r>
@@ -2318,38 +2519,14 @@
               <w:rPr>
                 <w:sz w:val="16"/>
               </w:rPr>
-              <w:t>.0</w:t>
-            </w:r>
-            <w:r>
-              <w:rPr>
-                <w:sz w:val="16"/>
-                <w:lang w:val="en-US"/>
-              </w:rPr>
-              <w:t>4</w:t>
+              <w:t>.04</w:t>
             </w:r>
           </w:p>
         </w:tc>
       </w:tr>
       <w:tr>
-        <w:tblPrEx>
-          <w:tblBorders>
-            <w:top w:val="none" w:color="auto" w:sz="0" w:space="0"/>
-            <w:left w:val="none" w:color="auto" w:sz="0" w:space="0"/>
-            <w:bottom w:val="none" w:color="auto" w:sz="0" w:space="0"/>
-            <w:right w:val="none" w:color="auto" w:sz="0" w:space="0"/>
-            <w:insideH w:val="none" w:color="auto" w:sz="0" w:space="0"/>
-            <w:insideV w:val="none" w:color="auto" w:sz="0" w:space="0"/>
-          </w:tblBorders>
-          <w:tblLayout w:type="fixed"/>
-          <w:tblCellMar>
-            <w:top w:w="0" w:type="dxa"/>
-            <w:left w:w="0" w:type="dxa"/>
-            <w:bottom w:w="0" w:type="dxa"/>
-            <w:right w:w="0" w:type="dxa"/>
-          </w:tblCellMar>
-        </w:tblPrEx>
         <w:trPr>
-          <w:trHeight w:val="367" w:hRule="atLeast"/>
+          <w:trHeight w:val="367"/>
         </w:trPr>
         <w:tc>
           <w:tcPr>
@@ -2357,20 +2534,20 @@
           </w:tcPr>
           <w:p>
             <w:pPr>
-              <w:pStyle w:val="9"/>
+              <w:pStyle w:val="TableParagraph"/>
               <w:spacing w:before="33"/>
               <w:ind w:left="9"/>
               <w:rPr>
-                <w:rFonts w:hint="eastAsia" w:eastAsia="微软雅黑"/>
-                <w:sz w:val="16"/>
-                <w:lang w:val="en-US" w:eastAsia="zh-CN"/>
+                <w:rFonts w:hint="eastAsia"/>
+                <w:sz w:val="16"/>
+                <w:lang w:eastAsia="zh-CN"/>
               </w:rPr>
             </w:pPr>
             <w:r>
               <w:rPr>
                 <w:rFonts w:hint="eastAsia"/>
                 <w:sz w:val="16"/>
-                <w:lang w:val="en-US" w:eastAsia="zh-CN"/>
+                <w:lang w:eastAsia="zh-CN"/>
               </w:rPr>
               <w:t>蓝桥杯算法大赛全国总决赛二等奖</w:t>
             </w:r>
@@ -2382,20 +2559,20 @@
           </w:tcPr>
           <w:p>
             <w:pPr>
-              <w:pStyle w:val="9"/>
+              <w:pStyle w:val="TableParagraph"/>
               <w:spacing w:before="33"/>
               <w:ind w:left="1472"/>
               <w:rPr>
-                <w:rFonts w:hint="eastAsia" w:eastAsia="微软雅黑"/>
-                <w:sz w:val="16"/>
-                <w:lang w:val="en-US" w:eastAsia="zh-CN"/>
+                <w:rFonts w:hint="eastAsia"/>
+                <w:sz w:val="16"/>
+                <w:lang w:eastAsia="zh-CN"/>
               </w:rPr>
             </w:pPr>
             <w:r>
               <w:rPr>
                 <w:rFonts w:hint="eastAsia"/>
                 <w:sz w:val="16"/>
-                <w:lang w:val="en-US" w:eastAsia="zh-CN"/>
+                <w:lang w:eastAsia="zh-CN"/>
               </w:rPr>
               <w:t>2024.06</w:t>
             </w:r>
@@ -2403,39 +2580,23 @@
         </w:tc>
       </w:tr>
       <w:tr>
-        <w:tblPrEx>
-          <w:tblBorders>
-            <w:top w:val="none" w:color="auto" w:sz="0" w:space="0"/>
-            <w:left w:val="none" w:color="auto" w:sz="0" w:space="0"/>
-            <w:bottom w:val="none" w:color="auto" w:sz="0" w:space="0"/>
-            <w:right w:val="none" w:color="auto" w:sz="0" w:space="0"/>
-            <w:insideH w:val="none" w:color="auto" w:sz="0" w:space="0"/>
-            <w:insideV w:val="none" w:color="auto" w:sz="0" w:space="0"/>
-          </w:tblBorders>
-          <w:tblLayout w:type="fixed"/>
-          <w:tblCellMar>
-            <w:top w:w="0" w:type="dxa"/>
-            <w:left w:w="0" w:type="dxa"/>
-            <w:bottom w:w="0" w:type="dxa"/>
-            <w:right w:w="0" w:type="dxa"/>
-          </w:tblCellMar>
-        </w:tblPrEx>
         <w:trPr>
-          <w:trHeight w:val="90" w:hRule="atLeast"/>
+          <w:trHeight w:val="90"/>
         </w:trPr>
         <w:tc>
           <w:tcPr>
             <w:tcW w:w="8012" w:type="dxa"/>
             <w:tcBorders>
-              <w:bottom w:val="single" w:color="000000" w:sz="8" w:space="0"/>
+              <w:bottom w:val="single" w:sz="8" w:space="0" w:color="000000"/>
             </w:tcBorders>
           </w:tcPr>
           <w:p>
             <w:pPr>
-              <w:pStyle w:val="9"/>
+              <w:pStyle w:val="TableParagraph"/>
               <w:spacing w:before="70"/>
               <w:ind w:left="-5"/>
               <w:rPr>
+                <w:rFonts w:hint="eastAsia"/>
                 <w:b/>
                 <w:sz w:val="18"/>
               </w:rPr>
@@ -2453,14 +2614,14 @@
           <w:tcPr>
             <w:tcW w:w="2676" w:type="dxa"/>
             <w:tcBorders>
-              <w:bottom w:val="single" w:color="000000" w:sz="8" w:space="0"/>
+              <w:bottom w:val="single" w:sz="8" w:space="0" w:color="000000"/>
             </w:tcBorders>
           </w:tcPr>
           <w:p>
             <w:pPr>
-              <w:pStyle w:val="9"/>
-              <w:rPr>
-                <w:rFonts w:ascii="Times New Roman"/>
+              <w:pStyle w:val="TableParagraph"/>
+              <w:rPr>
+                <w:rFonts w:ascii="Times New Roman" w:hint="eastAsia"/>
                 <w:sz w:val="16"/>
               </w:rPr>
             </w:pPr>
@@ -2468,41 +2629,26 @@
         </w:tc>
       </w:tr>
       <w:tr>
-        <w:tblPrEx>
-          <w:tblBorders>
-            <w:top w:val="none" w:color="auto" w:sz="0" w:space="0"/>
-            <w:left w:val="none" w:color="auto" w:sz="0" w:space="0"/>
-            <w:bottom w:val="none" w:color="auto" w:sz="0" w:space="0"/>
-            <w:right w:val="none" w:color="auto" w:sz="0" w:space="0"/>
-            <w:insideH w:val="none" w:color="auto" w:sz="0" w:space="0"/>
-            <w:insideV w:val="none" w:color="auto" w:sz="0" w:space="0"/>
-          </w:tblBorders>
-          <w:tblLayout w:type="fixed"/>
-          <w:tblCellMar>
-            <w:top w:w="0" w:type="dxa"/>
-            <w:left w:w="0" w:type="dxa"/>
-            <w:bottom w:w="0" w:type="dxa"/>
-            <w:right w:w="0" w:type="dxa"/>
-          </w:tblCellMar>
-        </w:tblPrEx>
         <w:trPr>
-          <w:trHeight w:val="641" w:hRule="atLeast"/>
+          <w:trHeight w:val="641"/>
         </w:trPr>
         <w:tc>
           <w:tcPr>
             <w:tcW w:w="8012" w:type="dxa"/>
             <w:tcBorders>
-              <w:top w:val="single" w:color="000000" w:sz="8" w:space="0"/>
+              <w:top w:val="single" w:sz="8" w:space="0" w:color="000000"/>
             </w:tcBorders>
           </w:tcPr>
           <w:p>
             <w:pPr>
-              <w:pStyle w:val="9"/>
+              <w:pStyle w:val="TableParagraph"/>
               <w:spacing w:before="134"/>
               <w:ind w:left="314"/>
               <w:rPr>
+                <w:rFonts w:hint="eastAsia"/>
                 <w:spacing w:val="-2"/>
                 <w:sz w:val="16"/>
+                <w:lang w:eastAsia="zh-CN"/>
               </w:rPr>
             </w:pPr>
             <w:r>
@@ -2510,6 +2656,7 @@
                 <w:b/>
                 <w:spacing w:val="-1"/>
                 <w:sz w:val="16"/>
+                <w:lang w:eastAsia="zh-CN"/>
               </w:rPr>
               <w:t xml:space="preserve">电子科技大学院级学生会 </w:t>
             </w:r>
@@ -2517,23 +2664,29 @@
               <w:rPr>
                 <w:spacing w:val="-2"/>
                 <w:sz w:val="16"/>
+                <w:lang w:eastAsia="zh-CN"/>
               </w:rPr>
               <w:t>- 组织部部员及负责人</w:t>
             </w:r>
           </w:p>
           <w:p>
             <w:pPr>
-              <w:pStyle w:val="9"/>
+              <w:pStyle w:val="TableParagraph"/>
               <w:spacing w:before="33"/>
               <w:ind w:left="374"/>
               <w:rPr>
+                <w:rFonts w:hint="eastAsia"/>
                 <w:spacing w:val="-2"/>
                 <w:sz w:val="16"/>
+                <w:lang w:eastAsia="zh-CN"/>
               </w:rPr>
             </w:pPr>
             <w:r>
+              <w:rPr>
+                <w:noProof/>
+              </w:rPr>
               <w:drawing>
-                <wp:anchor distT="0" distB="0" distL="0" distR="0" simplePos="0" relativeHeight="1667184640" behindDoc="1" locked="0" layoutInCell="1" allowOverlap="1">
+                <wp:anchor distT="0" distB="0" distL="0" distR="0" simplePos="0" relativeHeight="251665408" behindDoc="1" locked="0" layoutInCell="1" allowOverlap="1" wp14:anchorId="583F6C3D" wp14:editId="14285606">
                   <wp:simplePos x="0" y="0"/>
                   <wp:positionH relativeFrom="page">
                     <wp:posOffset>90805</wp:posOffset>
@@ -2558,7 +2711,7 @@
                           </pic:cNvPicPr>
                         </pic:nvPicPr>
                         <pic:blipFill>
-                          <a:blip r:embed="rId7" cstate="print"/>
+                          <a:blip r:embed="rId9" cstate="print"/>
                           <a:stretch>
                             <a:fillRect/>
                           </a:stretch>
@@ -2581,16 +2734,9 @@
             <w:r>
               <w:rPr>
                 <w:sz w:val="16"/>
-              </w:rPr>
-              <w:t>参与学生会的各种工作，秉承“为</w:t>
-            </w:r>
-            <w:bookmarkStart w:id="3" w:name="_GoBack"/>
-            <w:bookmarkEnd w:id="3"/>
-            <w:r>
-              <w:rPr>
-                <w:sz w:val="16"/>
-              </w:rPr>
-              <w:t>同学服务”的宗旨，举办各种活动，锻炼自己的能力</w:t>
+                <w:lang w:eastAsia="zh-CN"/>
+              </w:rPr>
+              <w:t>参与学生会的各种工作，秉承“为同学服务”的宗旨，举办各种活动，锻炼自己的能力</w:t>
             </w:r>
             <w:r>
               <w:rPr>
@@ -2606,16 +2752,17 @@
           <w:tcPr>
             <w:tcW w:w="2676" w:type="dxa"/>
             <w:tcBorders>
-              <w:top w:val="single" w:color="000000" w:sz="8" w:space="0"/>
+              <w:top w:val="single" w:sz="8" w:space="0" w:color="000000"/>
             </w:tcBorders>
           </w:tcPr>
           <w:p>
             <w:pPr>
-              <w:pStyle w:val="9"/>
+              <w:pStyle w:val="TableParagraph"/>
               <w:spacing w:before="134"/>
-              <w:ind w:right="13" w:firstLine="1200" w:firstLineChars="750"/>
+              <w:ind w:right="13" w:firstLineChars="750" w:firstLine="1200"/>
               <w:jc w:val="both"/>
               <w:rPr>
+                <w:rFonts w:hint="eastAsia"/>
                 <w:sz w:val="16"/>
               </w:rPr>
             </w:pPr>
@@ -2655,25 +2802,8 @@
         </w:tc>
       </w:tr>
       <w:tr>
-        <w:tblPrEx>
-          <w:tblBorders>
-            <w:top w:val="none" w:color="auto" w:sz="0" w:space="0"/>
-            <w:left w:val="none" w:color="auto" w:sz="0" w:space="0"/>
-            <w:bottom w:val="none" w:color="auto" w:sz="0" w:space="0"/>
-            <w:right w:val="none" w:color="auto" w:sz="0" w:space="0"/>
-            <w:insideH w:val="none" w:color="auto" w:sz="0" w:space="0"/>
-            <w:insideV w:val="none" w:color="auto" w:sz="0" w:space="0"/>
-          </w:tblBorders>
-          <w:tblLayout w:type="fixed"/>
-          <w:tblCellMar>
-            <w:top w:w="0" w:type="dxa"/>
-            <w:left w:w="0" w:type="dxa"/>
-            <w:bottom w:w="0" w:type="dxa"/>
-            <w:right w:w="0" w:type="dxa"/>
-          </w:tblCellMar>
-        </w:tblPrEx>
         <w:trPr>
-          <w:trHeight w:val="653" w:hRule="atLeast"/>
+          <w:trHeight w:val="653"/>
         </w:trPr>
         <w:tc>
           <w:tcPr>
@@ -2682,12 +2812,14 @@
           </w:tcPr>
           <w:p>
             <w:pPr>
-              <w:pStyle w:val="9"/>
+              <w:pStyle w:val="TableParagraph"/>
               <w:spacing w:before="65" w:line="233" w:lineRule="exact"/>
               <w:ind w:left="304"/>
               <w:rPr>
+                <w:rFonts w:hint="eastAsia"/>
                 <w:spacing w:val="12"/>
                 <w:sz w:val="16"/>
+                <w:lang w:eastAsia="zh-CN"/>
               </w:rPr>
             </w:pPr>
             <w:r>
@@ -2695,6 +2827,7 @@
                 <w:b/>
                 <w:spacing w:val="3"/>
                 <w:sz w:val="16"/>
+                <w:lang w:eastAsia="zh-CN"/>
               </w:rPr>
               <w:t xml:space="preserve">电子科技大学未央爱心教育团队 </w:t>
             </w:r>
@@ -2702,37 +2835,34 @@
               <w:rPr>
                 <w:spacing w:val="12"/>
                 <w:sz w:val="16"/>
-              </w:rPr>
-              <w:t>- 成员</w:t>
+                <w:lang w:eastAsia="zh-CN"/>
+              </w:rPr>
+              <w:t xml:space="preserve">- 成员                                                                                                       </w:t>
             </w:r>
             <w:r>
               <w:rPr>
-                <w:spacing w:val="12"/>
-                <w:sz w:val="16"/>
-                <w:lang w:val="en-US"/>
-              </w:rPr>
-              <w:t xml:space="preserve">                                                                                                       </w:t>
-            </w:r>
-            <w:r>
-              <w:rPr>
-                <w:sz w:val="16"/>
-                <w:lang w:val="en-US"/>
+                <w:sz w:val="16"/>
+                <w:lang w:eastAsia="zh-CN"/>
               </w:rPr>
               <w:t>2021.09 -  2022.06</w:t>
             </w:r>
           </w:p>
           <w:p>
             <w:pPr>
-              <w:pStyle w:val="3"/>
+              <w:pStyle w:val="a3"/>
               <w:spacing w:before="85"/>
-              <w:ind w:left="0" w:leftChars="0" w:firstLine="400" w:firstLineChars="250"/>
-              <w:rPr>
-                <w:sz w:val="16"/>
+              <w:ind w:left="0" w:firstLineChars="250" w:firstLine="400"/>
+              <w:rPr>
+                <w:rFonts w:hint="eastAsia"/>
+                <w:lang w:eastAsia="zh-CN"/>
               </w:rPr>
             </w:pPr>
             <w:r>
+              <w:rPr>
+                <w:noProof/>
+              </w:rPr>
               <w:drawing>
-                <wp:anchor distT="0" distB="0" distL="0" distR="0" simplePos="0" relativeHeight="1195396096" behindDoc="0" locked="0" layoutInCell="1" allowOverlap="1">
+                <wp:anchor distT="0" distB="0" distL="0" distR="0" simplePos="0" relativeHeight="251666432" behindDoc="0" locked="0" layoutInCell="1" allowOverlap="1" wp14:anchorId="6A78F34D" wp14:editId="3D1AC9FB">
                   <wp:simplePos x="0" y="0"/>
                   <wp:positionH relativeFrom="page">
                     <wp:posOffset>92710</wp:posOffset>
@@ -2757,7 +2887,7 @@
                           </pic:cNvPicPr>
                         </pic:nvPicPr>
                         <pic:blipFill>
-                          <a:blip r:embed="rId8" cstate="print"/>
+                          <a:blip r:embed="rId10" cstate="print"/>
                           <a:stretch>
                             <a:fillRect/>
                           </a:stretch>
@@ -2780,10 +2910,14 @@
             <w:r>
               <w:rPr>
                 <w:spacing w:val="-1"/>
+                <w:lang w:eastAsia="zh-CN"/>
               </w:rPr>
               <w:t>参与各种志愿活动，志愿时长</w:t>
             </w:r>
             <w:r>
+              <w:rPr>
+                <w:lang w:eastAsia="zh-CN"/>
+              </w:rPr>
               <w:t>137.5h。并在22年暑期参加三下乡支教活动。所在团队入选全国百强支教队，本人获得校级优秀实践个人称号</w:t>
             </w:r>
             <w:r>
@@ -2801,7 +2935,8 @@
       <w:pPr>
         <w:jc w:val="both"/>
         <w:rPr>
-          <w:lang w:val="en-US"/>
+          <w:rFonts w:hint="eastAsia"/>
+          <w:lang w:eastAsia="zh-CN"/>
         </w:rPr>
       </w:pPr>
     </w:p>
@@ -2809,322 +2944,359 @@
       <w:type w:val="continuous"/>
       <w:pgSz w:w="11900" w:h="16840"/>
       <w:pgMar w:top="420" w:right="480" w:bottom="280" w:left="500" w:header="720" w:footer="720" w:gutter="0"/>
+      <w:cols w:space="720"/>
     </w:sectPr>
   </w:body>
 </w:document>
 </file>
 
 <file path=word/styles.xml><?xml version="1.0" encoding="utf-8"?>
-<w:styles xmlns:mc="http://schemas.openxmlformats.org/markup-compatibility/2006" xmlns:o="urn:schemas-microsoft-com:office:office" xmlns:r="http://schemas.openxmlformats.org/officeDocument/2006/relationships" xmlns:m="http://schemas.openxmlformats.org/officeDocument/2006/math" xmlns:v="urn:schemas-microsoft-com:vml" xmlns:w="http://schemas.openxmlformats.org/wordprocessingml/2006/main" xmlns:w14="http://schemas.microsoft.com/office/word/2010/wordml" xmlns:w10="urn:schemas-microsoft-com:office:word" xmlns:sl="http://schemas.openxmlformats.org/schemaLibrary/2006/main" mc:Ignorable="w14">
+<w:styles xmlns:mc="http://schemas.openxmlformats.org/markup-compatibility/2006" xmlns:r="http://schemas.openxmlformats.org/officeDocument/2006/relationships" xmlns:w="http://schemas.openxmlformats.org/wordprocessingml/2006/main" xmlns:w14="http://schemas.microsoft.com/office/word/2010/wordml" xmlns:w15="http://schemas.microsoft.com/office/word/2012/wordml" xmlns:w16cex="http://schemas.microsoft.com/office/word/2018/wordml/cex" xmlns:w16cid="http://schemas.microsoft.com/office/word/2016/wordml/cid" xmlns:w16="http://schemas.microsoft.com/office/word/2018/wordml" xmlns:w16du="http://schemas.microsoft.com/office/word/2023/wordml/word16du" xmlns:w16sdtdh="http://schemas.microsoft.com/office/word/2020/wordml/sdtdatahash" xmlns:w16se="http://schemas.microsoft.com/office/word/2015/wordml/symex" mc:Ignorable="w14 w15 w16se w16cid w16 w16cex w16sdtdh w16du">
   <w:docDefaults>
     <w:rPrDefault>
       <w:rPr>
-        <w:rFonts w:asciiTheme="minorHAnsi" w:hAnsiTheme="minorHAnsi" w:eastAsiaTheme="minorHAnsi" w:cstheme="minorBidi"/>
+        <w:rFonts w:asciiTheme="minorHAnsi" w:eastAsiaTheme="minorEastAsia" w:hAnsiTheme="minorHAnsi" w:cstheme="minorBidi"/>
+        <w:lang w:val="en-US" w:eastAsia="zh-CN" w:bidi="ar-SA"/>
       </w:rPr>
     </w:rPrDefault>
+    <w:pPrDefault/>
   </w:docDefaults>
-  <w:latentStyles w:count="260" w:defQFormat="0" w:defUnhideWhenUsed="1" w:defSemiHidden="1" w:defUIPriority="99" w:defLockedState="0">
-    <w:lsdException w:qFormat="1" w:unhideWhenUsed="0" w:uiPriority="1" w:semiHidden="0" w:name="Normal"/>
-    <w:lsdException w:qFormat="1" w:unhideWhenUsed="0" w:uiPriority="1" w:semiHidden="0" w:name="heading 1"/>
-    <w:lsdException w:qFormat="1" w:uiPriority="0" w:name="heading 2"/>
-    <w:lsdException w:qFormat="1" w:uiPriority="0" w:name="heading 3"/>
-    <w:lsdException w:qFormat="1" w:uiPriority="0" w:name="heading 4"/>
-    <w:lsdException w:qFormat="1" w:uiPriority="0" w:name="heading 5"/>
-    <w:lsdException w:qFormat="1" w:uiPriority="0" w:name="heading 6"/>
-    <w:lsdException w:qFormat="1" w:uiPriority="0" w:name="heading 7"/>
-    <w:lsdException w:qFormat="1" w:uiPriority="0" w:name="heading 8"/>
-    <w:lsdException w:qFormat="1" w:uiPriority="0" w:name="heading 9"/>
-    <w:lsdException w:unhideWhenUsed="0" w:uiPriority="0" w:semiHidden="0" w:name="index 1"/>
-    <w:lsdException w:unhideWhenUsed="0" w:uiPriority="0" w:semiHidden="0" w:name="index 2"/>
-    <w:lsdException w:unhideWhenUsed="0" w:uiPriority="0" w:semiHidden="0" w:name="index 3"/>
-    <w:lsdException w:unhideWhenUsed="0" w:uiPriority="0" w:semiHidden="0" w:name="index 4"/>
-    <w:lsdException w:unhideWhenUsed="0" w:uiPriority="0" w:semiHidden="0" w:name="index 5"/>
-    <w:lsdException w:unhideWhenUsed="0" w:uiPriority="0" w:semiHidden="0" w:name="index 6"/>
-    <w:lsdException w:unhideWhenUsed="0" w:uiPriority="0" w:semiHidden="0" w:name="index 7"/>
-    <w:lsdException w:unhideWhenUsed="0" w:uiPriority="0" w:semiHidden="0" w:name="index 8"/>
-    <w:lsdException w:unhideWhenUsed="0" w:uiPriority="0" w:semiHidden="0" w:name="index 9"/>
-    <w:lsdException w:unhideWhenUsed="0" w:uiPriority="0" w:semiHidden="0" w:name="toc 1"/>
-    <w:lsdException w:unhideWhenUsed="0" w:uiPriority="0" w:semiHidden="0" w:name="toc 2"/>
-    <w:lsdException w:unhideWhenUsed="0" w:uiPriority="0" w:semiHidden="0" w:name="toc 3"/>
-    <w:lsdException w:unhideWhenUsed="0" w:uiPriority="0" w:semiHidden="0" w:name="toc 4"/>
-    <w:lsdException w:unhideWhenUsed="0" w:uiPriority="0" w:semiHidden="0" w:name="toc 5"/>
-    <w:lsdException w:unhideWhenUsed="0" w:uiPriority="0" w:semiHidden="0" w:name="toc 6"/>
-    <w:lsdException w:unhideWhenUsed="0" w:uiPriority="0" w:semiHidden="0" w:name="toc 7"/>
-    <w:lsdException w:unhideWhenUsed="0" w:uiPriority="0" w:semiHidden="0" w:name="toc 8"/>
-    <w:lsdException w:unhideWhenUsed="0" w:uiPriority="0" w:semiHidden="0" w:name="toc 9"/>
-    <w:lsdException w:unhideWhenUsed="0" w:uiPriority="0" w:semiHidden="0" w:name="Normal Indent"/>
-    <w:lsdException w:unhideWhenUsed="0" w:uiPriority="0" w:semiHidden="0" w:name="footnote text"/>
-    <w:lsdException w:unhideWhenUsed="0" w:uiPriority="0" w:semiHidden="0" w:name="annotation text"/>
-    <w:lsdException w:unhideWhenUsed="0" w:uiPriority="0" w:semiHidden="0" w:name="header"/>
-    <w:lsdException w:unhideWhenUsed="0" w:uiPriority="0" w:semiHidden="0" w:name="footer"/>
-    <w:lsdException w:unhideWhenUsed="0" w:uiPriority="0" w:semiHidden="0" w:name="index heading"/>
-    <w:lsdException w:qFormat="1" w:uiPriority="0" w:name="caption"/>
-    <w:lsdException w:unhideWhenUsed="0" w:uiPriority="0" w:semiHidden="0" w:name="table of figures"/>
-    <w:lsdException w:unhideWhenUsed="0" w:uiPriority="0" w:semiHidden="0" w:name="envelope address"/>
-    <w:lsdException w:unhideWhenUsed="0" w:uiPriority="0" w:semiHidden="0" w:name="envelope return"/>
-    <w:lsdException w:unhideWhenUsed="0" w:uiPriority="0" w:semiHidden="0" w:name="footnote reference"/>
-    <w:lsdException w:unhideWhenUsed="0" w:uiPriority="0" w:semiHidden="0" w:name="annotation reference"/>
-    <w:lsdException w:unhideWhenUsed="0" w:uiPriority="0" w:semiHidden="0" w:name="line number"/>
-    <w:lsdException w:unhideWhenUsed="0" w:uiPriority="0" w:semiHidden="0" w:name="page number"/>
-    <w:lsdException w:unhideWhenUsed="0" w:uiPriority="0" w:semiHidden="0" w:name="endnote reference"/>
-    <w:lsdException w:unhideWhenUsed="0" w:uiPriority="0" w:semiHidden="0" w:name="endnote text"/>
-    <w:lsdException w:unhideWhenUsed="0" w:uiPriority="0" w:semiHidden="0" w:name="table of authorities"/>
-    <w:lsdException w:unhideWhenUsed="0" w:uiPriority="0" w:semiHidden="0" w:name="macro"/>
-    <w:lsdException w:unhideWhenUsed="0" w:uiPriority="0" w:semiHidden="0" w:name="toa heading"/>
-    <w:lsdException w:unhideWhenUsed="0" w:uiPriority="0" w:semiHidden="0" w:name="List"/>
-    <w:lsdException w:unhideWhenUsed="0" w:uiPriority="0" w:semiHidden="0" w:name="List Bullet"/>
-    <w:lsdException w:unhideWhenUsed="0" w:uiPriority="0" w:semiHidden="0" w:name="List Number"/>
-    <w:lsdException w:unhideWhenUsed="0" w:uiPriority="0" w:semiHidden="0" w:name="List 2"/>
-    <w:lsdException w:unhideWhenUsed="0" w:uiPriority="0" w:semiHidden="0" w:name="List 3"/>
-    <w:lsdException w:unhideWhenUsed="0" w:uiPriority="0" w:semiHidden="0" w:name="List 4"/>
-    <w:lsdException w:unhideWhenUsed="0" w:uiPriority="0" w:semiHidden="0" w:name="List 5"/>
-    <w:lsdException w:unhideWhenUsed="0" w:uiPriority="0" w:semiHidden="0" w:name="List Bullet 2"/>
-    <w:lsdException w:unhideWhenUsed="0" w:uiPriority="0" w:semiHidden="0" w:name="List Bullet 3"/>
-    <w:lsdException w:unhideWhenUsed="0" w:uiPriority="0" w:semiHidden="0" w:name="List Bullet 4"/>
-    <w:lsdException w:unhideWhenUsed="0" w:uiPriority="0" w:semiHidden="0" w:name="List Bullet 5"/>
-    <w:lsdException w:unhideWhenUsed="0" w:uiPriority="0" w:semiHidden="0" w:name="List Number 2"/>
-    <w:lsdException w:unhideWhenUsed="0" w:uiPriority="0" w:semiHidden="0" w:name="List Number 3"/>
-    <w:lsdException w:unhideWhenUsed="0" w:uiPriority="0" w:semiHidden="0" w:name="List Number 4"/>
-    <w:lsdException w:unhideWhenUsed="0" w:uiPriority="0" w:semiHidden="0" w:name="List Number 5"/>
-    <w:lsdException w:qFormat="1" w:unhideWhenUsed="0" w:uiPriority="1" w:semiHidden="0" w:name="Title"/>
-    <w:lsdException w:unhideWhenUsed="0" w:uiPriority="0" w:semiHidden="0" w:name="Closing"/>
-    <w:lsdException w:unhideWhenUsed="0" w:uiPriority="0" w:semiHidden="0" w:name="Signature"/>
-    <w:lsdException w:qFormat="1" w:uiPriority="1" w:semiHidden="0" w:name="Default Paragraph Font"/>
-    <w:lsdException w:qFormat="1" w:unhideWhenUsed="0" w:uiPriority="1" w:semiHidden="0" w:name="Body Text"/>
-    <w:lsdException w:unhideWhenUsed="0" w:uiPriority="0" w:semiHidden="0" w:name="Body Text Indent"/>
-    <w:lsdException w:unhideWhenUsed="0" w:uiPriority="0" w:semiHidden="0" w:name="List Continue"/>
-    <w:lsdException w:unhideWhenUsed="0" w:uiPriority="0" w:semiHidden="0" w:name="List Continue 2"/>
-    <w:lsdException w:unhideWhenUsed="0" w:uiPriority="0" w:semiHidden="0" w:name="List Continue 3"/>
-    <w:lsdException w:unhideWhenUsed="0" w:uiPriority="0" w:semiHidden="0" w:name="List Continue 4"/>
-    <w:lsdException w:unhideWhenUsed="0" w:uiPriority="0" w:semiHidden="0" w:name="List Continue 5"/>
-    <w:lsdException w:unhideWhenUsed="0" w:uiPriority="0" w:semiHidden="0" w:name="Message Header"/>
-    <w:lsdException w:qFormat="1" w:unhideWhenUsed="0" w:uiPriority="0" w:semiHidden="0" w:name="Subtitle"/>
-    <w:lsdException w:unhideWhenUsed="0" w:uiPriority="0" w:semiHidden="0" w:name="Salutation"/>
-    <w:lsdException w:unhideWhenUsed="0" w:uiPriority="0" w:semiHidden="0" w:name="Date"/>
-    <w:lsdException w:unhideWhenUsed="0" w:uiPriority="0" w:semiHidden="0" w:name="Body Text First Indent"/>
-    <w:lsdException w:unhideWhenUsed="0" w:uiPriority="0" w:semiHidden="0" w:name="Body Text First Indent 2"/>
-    <w:lsdException w:unhideWhenUsed="0" w:uiPriority="0" w:semiHidden="0" w:name="Note Heading"/>
-    <w:lsdException w:unhideWhenUsed="0" w:uiPriority="0" w:semiHidden="0" w:name="Body Text 2"/>
-    <w:lsdException w:unhideWhenUsed="0" w:uiPriority="0" w:semiHidden="0" w:name="Body Text 3"/>
-    <w:lsdException w:unhideWhenUsed="0" w:uiPriority="0" w:semiHidden="0" w:name="Body Text Indent 2"/>
-    <w:lsdException w:unhideWhenUsed="0" w:uiPriority="0" w:semiHidden="0" w:name="Body Text Indent 3"/>
-    <w:lsdException w:unhideWhenUsed="0" w:uiPriority="0" w:semiHidden="0" w:name="Block Text"/>
-    <w:lsdException w:unhideWhenUsed="0" w:uiPriority="0" w:semiHidden="0" w:name="Hyperlink"/>
-    <w:lsdException w:unhideWhenUsed="0" w:uiPriority="0" w:semiHidden="0" w:name="FollowedHyperlink"/>
-    <w:lsdException w:qFormat="1" w:unhideWhenUsed="0" w:uiPriority="0" w:semiHidden="0" w:name="Strong"/>
-    <w:lsdException w:qFormat="1" w:unhideWhenUsed="0" w:uiPriority="0" w:semiHidden="0" w:name="Emphasis"/>
-    <w:lsdException w:unhideWhenUsed="0" w:uiPriority="0" w:semiHidden="0" w:name="Document Map"/>
-    <w:lsdException w:unhideWhenUsed="0" w:uiPriority="0" w:semiHidden="0" w:name="Plain Text"/>
-    <w:lsdException w:unhideWhenUsed="0" w:uiPriority="0" w:semiHidden="0" w:name="E-mail Signature"/>
-    <w:lsdException w:unhideWhenUsed="0" w:uiPriority="0" w:semiHidden="0" w:name="Normal (Web)"/>
-    <w:lsdException w:unhideWhenUsed="0" w:uiPriority="0" w:semiHidden="0" w:name="HTML Acronym"/>
-    <w:lsdException w:unhideWhenUsed="0" w:uiPriority="0" w:semiHidden="0" w:name="HTML Address"/>
-    <w:lsdException w:unhideWhenUsed="0" w:uiPriority="0" w:semiHidden="0" w:name="HTML Cite"/>
-    <w:lsdException w:unhideWhenUsed="0" w:uiPriority="0" w:semiHidden="0" w:name="HTML Code"/>
-    <w:lsdException w:unhideWhenUsed="0" w:uiPriority="0" w:semiHidden="0" w:name="HTML Definition"/>
-    <w:lsdException w:unhideWhenUsed="0" w:uiPriority="0" w:semiHidden="0" w:name="HTML Keyboard"/>
-    <w:lsdException w:unhideWhenUsed="0" w:uiPriority="0" w:semiHidden="0" w:name="HTML Preformatted"/>
-    <w:lsdException w:unhideWhenUsed="0" w:uiPriority="0" w:semiHidden="0" w:name="HTML Sample"/>
-    <w:lsdException w:unhideWhenUsed="0" w:uiPriority="0" w:semiHidden="0" w:name="HTML Typewriter"/>
-    <w:lsdException w:unhideWhenUsed="0" w:uiPriority="0" w:semiHidden="0" w:name="HTML Variable"/>
-    <w:lsdException w:qFormat="1" w:unhideWhenUsed="0" w:uiPriority="0" w:name="Normal Table"/>
-    <w:lsdException w:unhideWhenUsed="0" w:uiPriority="0" w:semiHidden="0" w:name="annotation subject"/>
-    <w:lsdException w:unhideWhenUsed="0" w:uiPriority="0" w:semiHidden="0" w:name="Table Simple 1"/>
-    <w:lsdException w:unhideWhenUsed="0" w:uiPriority="0" w:semiHidden="0" w:name="Table Simple 2"/>
-    <w:lsdException w:unhideWhenUsed="0" w:uiPriority="0" w:semiHidden="0" w:name="Table Simple 3"/>
-    <w:lsdException w:unhideWhenUsed="0" w:uiPriority="0" w:semiHidden="0" w:name="Table Classic 1"/>
-    <w:lsdException w:unhideWhenUsed="0" w:uiPriority="0" w:semiHidden="0" w:name="Table Classic 2"/>
-    <w:lsdException w:unhideWhenUsed="0" w:uiPriority="0" w:semiHidden="0" w:name="Table Classic 3"/>
-    <w:lsdException w:unhideWhenUsed="0" w:uiPriority="0" w:semiHidden="0" w:name="Table Classic 4"/>
-    <w:lsdException w:unhideWhenUsed="0" w:uiPriority="0" w:semiHidden="0" w:name="Table Colorful 1"/>
-    <w:lsdException w:unhideWhenUsed="0" w:uiPriority="0" w:semiHidden="0" w:name="Table Colorful 2"/>
-    <w:lsdException w:unhideWhenUsed="0" w:uiPriority="0" w:semiHidden="0" w:name="Table Colorful 3"/>
-    <w:lsdException w:unhideWhenUsed="0" w:uiPriority="0" w:semiHidden="0" w:name="Table Columns 1"/>
-    <w:lsdException w:unhideWhenUsed="0" w:uiPriority="0" w:semiHidden="0" w:name="Table Columns 2"/>
-    <w:lsdException w:unhideWhenUsed="0" w:uiPriority="0" w:semiHidden="0" w:name="Table Columns 3"/>
-    <w:lsdException w:unhideWhenUsed="0" w:uiPriority="0" w:semiHidden="0" w:name="Table Columns 4"/>
-    <w:lsdException w:unhideWhenUsed="0" w:uiPriority="0" w:semiHidden="0" w:name="Table Columns 5"/>
-    <w:lsdException w:unhideWhenUsed="0" w:uiPriority="0" w:semiHidden="0" w:name="Table Grid 1"/>
-    <w:lsdException w:unhideWhenUsed="0" w:uiPriority="0" w:semiHidden="0" w:name="Table Grid 2"/>
-    <w:lsdException w:unhideWhenUsed="0" w:uiPriority="0" w:semiHidden="0" w:name="Table Grid 3"/>
-    <w:lsdException w:unhideWhenUsed="0" w:uiPriority="0" w:semiHidden="0" w:name="Table Grid 4"/>
-    <w:lsdException w:unhideWhenUsed="0" w:uiPriority="0" w:semiHidden="0" w:name="Table Grid 5"/>
-    <w:lsdException w:unhideWhenUsed="0" w:uiPriority="0" w:semiHidden="0" w:name="Table Grid 6"/>
-    <w:lsdException w:unhideWhenUsed="0" w:uiPriority="0" w:semiHidden="0" w:name="Table Grid 7"/>
-    <w:lsdException w:unhideWhenUsed="0" w:uiPriority="0" w:semiHidden="0" w:name="Table Grid 8"/>
-    <w:lsdException w:unhideWhenUsed="0" w:uiPriority="0" w:semiHidden="0" w:name="Table List 1"/>
-    <w:lsdException w:unhideWhenUsed="0" w:uiPriority="0" w:semiHidden="0" w:name="Table List 2"/>
-    <w:lsdException w:unhideWhenUsed="0" w:uiPriority="0" w:semiHidden="0" w:name="Table List 3"/>
-    <w:lsdException w:unhideWhenUsed="0" w:uiPriority="0" w:semiHidden="0" w:name="Table List 4"/>
-    <w:lsdException w:unhideWhenUsed="0" w:uiPriority="0" w:semiHidden="0" w:name="Table List 5"/>
-    <w:lsdException w:unhideWhenUsed="0" w:uiPriority="0" w:semiHidden="0" w:name="Table List 6"/>
-    <w:lsdException w:unhideWhenUsed="0" w:uiPriority="0" w:semiHidden="0" w:name="Table List 7"/>
-    <w:lsdException w:unhideWhenUsed="0" w:uiPriority="0" w:semiHidden="0" w:name="Table List 8"/>
-    <w:lsdException w:unhideWhenUsed="0" w:uiPriority="0" w:semiHidden="0" w:name="Table 3D effects 1"/>
-    <w:lsdException w:unhideWhenUsed="0" w:uiPriority="0" w:semiHidden="0" w:name="Table 3D effects 2"/>
-    <w:lsdException w:unhideWhenUsed="0" w:uiPriority="0" w:semiHidden="0" w:name="Table 3D effects 3"/>
-    <w:lsdException w:unhideWhenUsed="0" w:uiPriority="0" w:semiHidden="0" w:name="Table Contemporary"/>
-    <w:lsdException w:unhideWhenUsed="0" w:uiPriority="0" w:semiHidden="0" w:name="Table Elegant"/>
-    <w:lsdException w:unhideWhenUsed="0" w:uiPriority="0" w:semiHidden="0" w:name="Table Professional"/>
-    <w:lsdException w:unhideWhenUsed="0" w:uiPriority="0" w:semiHidden="0" w:name="Table Subtle 1"/>
-    <w:lsdException w:unhideWhenUsed="0" w:uiPriority="0" w:semiHidden="0" w:name="Table Subtle 2"/>
-    <w:lsdException w:unhideWhenUsed="0" w:uiPriority="0" w:semiHidden="0" w:name="Table Web 1"/>
-    <w:lsdException w:unhideWhenUsed="0" w:uiPriority="0" w:semiHidden="0" w:name="Table Web 2"/>
-    <w:lsdException w:unhideWhenUsed="0" w:uiPriority="0" w:semiHidden="0" w:name="Table Web 3"/>
-    <w:lsdException w:unhideWhenUsed="0" w:uiPriority="0" w:semiHidden="0" w:name="Balloon Text"/>
-    <w:lsdException w:unhideWhenUsed="0" w:uiPriority="0" w:semiHidden="0" w:name="Table Grid"/>
-    <w:lsdException w:unhideWhenUsed="0" w:uiPriority="0" w:semiHidden="0" w:name="Table Theme"/>
-    <w:lsdException w:unhideWhenUsed="0" w:uiPriority="60" w:semiHidden="0" w:name="Light Shading"/>
-    <w:lsdException w:unhideWhenUsed="0" w:uiPriority="61" w:semiHidden="0" w:name="Light List"/>
-    <w:lsdException w:unhideWhenUsed="0" w:uiPriority="62" w:semiHidden="0" w:name="Light Grid"/>
-    <w:lsdException w:unhideWhenUsed="0" w:uiPriority="63" w:semiHidden="0" w:name="Medium Shading 1"/>
-    <w:lsdException w:unhideWhenUsed="0" w:uiPriority="64" w:semiHidden="0" w:name="Medium Shading 2"/>
-    <w:lsdException w:unhideWhenUsed="0" w:uiPriority="65" w:semiHidden="0" w:name="Medium List 1"/>
-    <w:lsdException w:unhideWhenUsed="0" w:uiPriority="66" w:semiHidden="0" w:name="Medium List 2"/>
-    <w:lsdException w:unhideWhenUsed="0" w:uiPriority="67" w:semiHidden="0" w:name="Medium Grid 1"/>
-    <w:lsdException w:unhideWhenUsed="0" w:uiPriority="68" w:semiHidden="0" w:name="Medium Grid 2"/>
-    <w:lsdException w:unhideWhenUsed="0" w:uiPriority="69" w:semiHidden="0" w:name="Medium Grid 3"/>
-    <w:lsdException w:unhideWhenUsed="0" w:uiPriority="70" w:semiHidden="0" w:name="Dark List"/>
-    <w:lsdException w:unhideWhenUsed="0" w:uiPriority="71" w:semiHidden="0" w:name="Colorful Shading"/>
-    <w:lsdException w:unhideWhenUsed="0" w:uiPriority="72" w:semiHidden="0" w:name="Colorful List"/>
-    <w:lsdException w:unhideWhenUsed="0" w:uiPriority="73" w:semiHidden="0" w:name="Colorful Grid"/>
-    <w:lsdException w:unhideWhenUsed="0" w:uiPriority="60" w:semiHidden="0" w:name="Light Shading Accent 1"/>
-    <w:lsdException w:unhideWhenUsed="0" w:uiPriority="61" w:semiHidden="0" w:name="Light List Accent 1"/>
-    <w:lsdException w:unhideWhenUsed="0" w:uiPriority="62" w:semiHidden="0" w:name="Light Grid Accent 1"/>
-    <w:lsdException w:unhideWhenUsed="0" w:uiPriority="63" w:semiHidden="0" w:name="Medium Shading 1 Accent 1"/>
-    <w:lsdException w:unhideWhenUsed="0" w:uiPriority="64" w:semiHidden="0" w:name="Medium Shading 2 Accent 1"/>
-    <w:lsdException w:unhideWhenUsed="0" w:uiPriority="65" w:semiHidden="0" w:name="Medium List 1 Accent 1"/>
-    <w:lsdException w:unhideWhenUsed="0" w:uiPriority="66" w:semiHidden="0" w:name="Medium List 2 Accent 1"/>
-    <w:lsdException w:unhideWhenUsed="0" w:uiPriority="67" w:semiHidden="0" w:name="Medium Grid 1 Accent 1"/>
-    <w:lsdException w:unhideWhenUsed="0" w:uiPriority="68" w:semiHidden="0" w:name="Medium Grid 2 Accent 1"/>
-    <w:lsdException w:unhideWhenUsed="0" w:uiPriority="69" w:semiHidden="0" w:name="Medium Grid 3 Accent 1"/>
-    <w:lsdException w:unhideWhenUsed="0" w:uiPriority="70" w:semiHidden="0" w:name="Dark List Accent 1"/>
-    <w:lsdException w:unhideWhenUsed="0" w:uiPriority="71" w:semiHidden="0" w:name="Colorful Shading Accent 1"/>
-    <w:lsdException w:unhideWhenUsed="0" w:uiPriority="72" w:semiHidden="0" w:name="Colorful List Accent 1"/>
-    <w:lsdException w:unhideWhenUsed="0" w:uiPriority="73" w:semiHidden="0" w:name="Colorful Grid Accent 1"/>
-    <w:lsdException w:unhideWhenUsed="0" w:uiPriority="60" w:semiHidden="0" w:name="Light Shading Accent 2"/>
-    <w:lsdException w:unhideWhenUsed="0" w:uiPriority="61" w:semiHidden="0" w:name="Light List Accent 2"/>
-    <w:lsdException w:unhideWhenUsed="0" w:uiPriority="62" w:semiHidden="0" w:name="Light Grid Accent 2"/>
-    <w:lsdException w:unhideWhenUsed="0" w:uiPriority="63" w:semiHidden="0" w:name="Medium Shading 1 Accent 2"/>
-    <w:lsdException w:unhideWhenUsed="0" w:uiPriority="64" w:semiHidden="0" w:name="Medium Shading 2 Accent 2"/>
-    <w:lsdException w:unhideWhenUsed="0" w:uiPriority="65" w:semiHidden="0" w:name="Medium List 1 Accent 2"/>
-    <w:lsdException w:unhideWhenUsed="0" w:uiPriority="66" w:semiHidden="0" w:name="Medium List 2 Accent 2"/>
-    <w:lsdException w:unhideWhenUsed="0" w:uiPriority="67" w:semiHidden="0" w:name="Medium Grid 1 Accent 2"/>
-    <w:lsdException w:unhideWhenUsed="0" w:uiPriority="68" w:semiHidden="0" w:name="Medium Grid 2 Accent 2"/>
-    <w:lsdException w:unhideWhenUsed="0" w:uiPriority="69" w:semiHidden="0" w:name="Medium Grid 3 Accent 2"/>
-    <w:lsdException w:unhideWhenUsed="0" w:uiPriority="70" w:semiHidden="0" w:name="Dark List Accent 2"/>
-    <w:lsdException w:unhideWhenUsed="0" w:uiPriority="71" w:semiHidden="0" w:name="Colorful Shading Accent 2"/>
-    <w:lsdException w:unhideWhenUsed="0" w:uiPriority="72" w:semiHidden="0" w:name="Colorful List Accent 2"/>
-    <w:lsdException w:unhideWhenUsed="0" w:uiPriority="73" w:semiHidden="0" w:name="Colorful Grid Accent 2"/>
-    <w:lsdException w:unhideWhenUsed="0" w:uiPriority="60" w:semiHidden="0" w:name="Light Shading Accent 3"/>
-    <w:lsdException w:unhideWhenUsed="0" w:uiPriority="61" w:semiHidden="0" w:name="Light List Accent 3"/>
-    <w:lsdException w:unhideWhenUsed="0" w:uiPriority="62" w:semiHidden="0" w:name="Light Grid Accent 3"/>
-    <w:lsdException w:unhideWhenUsed="0" w:uiPriority="63" w:semiHidden="0" w:name="Medium Shading 1 Accent 3"/>
-    <w:lsdException w:unhideWhenUsed="0" w:uiPriority="64" w:semiHidden="0" w:name="Medium Shading 2 Accent 3"/>
-    <w:lsdException w:unhideWhenUsed="0" w:uiPriority="65" w:semiHidden="0" w:name="Medium List 1 Accent 3"/>
-    <w:lsdException w:unhideWhenUsed="0" w:uiPriority="66" w:semiHidden="0" w:name="Medium List 2 Accent 3"/>
-    <w:lsdException w:unhideWhenUsed="0" w:uiPriority="67" w:semiHidden="0" w:name="Medium Grid 1 Accent 3"/>
-    <w:lsdException w:unhideWhenUsed="0" w:uiPriority="68" w:semiHidden="0" w:name="Medium Grid 2 Accent 3"/>
-    <w:lsdException w:unhideWhenUsed="0" w:uiPriority="69" w:semiHidden="0" w:name="Medium Grid 3 Accent 3"/>
-    <w:lsdException w:unhideWhenUsed="0" w:uiPriority="70" w:semiHidden="0" w:name="Dark List Accent 3"/>
-    <w:lsdException w:unhideWhenUsed="0" w:uiPriority="71" w:semiHidden="0" w:name="Colorful Shading Accent 3"/>
-    <w:lsdException w:unhideWhenUsed="0" w:uiPriority="72" w:semiHidden="0" w:name="Colorful List Accent 3"/>
-    <w:lsdException w:unhideWhenUsed="0" w:uiPriority="73" w:semiHidden="0" w:name="Colorful Grid Accent 3"/>
-    <w:lsdException w:unhideWhenUsed="0" w:uiPriority="60" w:semiHidden="0" w:name="Light Shading Accent 4"/>
-    <w:lsdException w:unhideWhenUsed="0" w:uiPriority="61" w:semiHidden="0" w:name="Light List Accent 4"/>
-    <w:lsdException w:unhideWhenUsed="0" w:uiPriority="62" w:semiHidden="0" w:name="Light Grid Accent 4"/>
-    <w:lsdException w:unhideWhenUsed="0" w:uiPriority="63" w:semiHidden="0" w:name="Medium Shading 1 Accent 4"/>
-    <w:lsdException w:unhideWhenUsed="0" w:uiPriority="64" w:semiHidden="0" w:name="Medium Shading 2 Accent 4"/>
-    <w:lsdException w:unhideWhenUsed="0" w:uiPriority="65" w:semiHidden="0" w:name="Medium List 1 Accent 4"/>
-    <w:lsdException w:unhideWhenUsed="0" w:uiPriority="66" w:semiHidden="0" w:name="Medium List 2 Accent 4"/>
-    <w:lsdException w:unhideWhenUsed="0" w:uiPriority="67" w:semiHidden="0" w:name="Medium Grid 1 Accent 4"/>
-    <w:lsdException w:unhideWhenUsed="0" w:uiPriority="68" w:semiHidden="0" w:name="Medium Grid 2 Accent 4"/>
-    <w:lsdException w:unhideWhenUsed="0" w:uiPriority="69" w:semiHidden="0" w:name="Medium Grid 3 Accent 4"/>
-    <w:lsdException w:unhideWhenUsed="0" w:uiPriority="70" w:semiHidden="0" w:name="Dark List Accent 4"/>
-    <w:lsdException w:unhideWhenUsed="0" w:uiPriority="71" w:semiHidden="0" w:name="Colorful Shading Accent 4"/>
-    <w:lsdException w:unhideWhenUsed="0" w:uiPriority="72" w:semiHidden="0" w:name="Colorful List Accent 4"/>
-    <w:lsdException w:unhideWhenUsed="0" w:uiPriority="73" w:semiHidden="0" w:name="Colorful Grid Accent 4"/>
-    <w:lsdException w:unhideWhenUsed="0" w:uiPriority="60" w:semiHidden="0" w:name="Light Shading Accent 5"/>
-    <w:lsdException w:unhideWhenUsed="0" w:uiPriority="61" w:semiHidden="0" w:name="Light List Accent 5"/>
-    <w:lsdException w:unhideWhenUsed="0" w:uiPriority="62" w:semiHidden="0" w:name="Light Grid Accent 5"/>
-    <w:lsdException w:unhideWhenUsed="0" w:uiPriority="63" w:semiHidden="0" w:name="Medium Shading 1 Accent 5"/>
-    <w:lsdException w:unhideWhenUsed="0" w:uiPriority="64" w:semiHidden="0" w:name="Medium Shading 2 Accent 5"/>
-    <w:lsdException w:unhideWhenUsed="0" w:uiPriority="65" w:semiHidden="0" w:name="Medium List 1 Accent 5"/>
-    <w:lsdException w:unhideWhenUsed="0" w:uiPriority="66" w:semiHidden="0" w:name="Medium List 2 Accent 5"/>
-    <w:lsdException w:unhideWhenUsed="0" w:uiPriority="67" w:semiHidden="0" w:name="Medium Grid 1 Accent 5"/>
-    <w:lsdException w:unhideWhenUsed="0" w:uiPriority="68" w:semiHidden="0" w:name="Medium Grid 2 Accent 5"/>
-    <w:lsdException w:unhideWhenUsed="0" w:uiPriority="69" w:semiHidden="0" w:name="Medium Grid 3 Accent 5"/>
-    <w:lsdException w:unhideWhenUsed="0" w:uiPriority="70" w:semiHidden="0" w:name="Dark List Accent 5"/>
-    <w:lsdException w:unhideWhenUsed="0" w:uiPriority="71" w:semiHidden="0" w:name="Colorful Shading Accent 5"/>
-    <w:lsdException w:unhideWhenUsed="0" w:uiPriority="72" w:semiHidden="0" w:name="Colorful List Accent 5"/>
-    <w:lsdException w:unhideWhenUsed="0" w:uiPriority="73" w:semiHidden="0" w:name="Colorful Grid Accent 5"/>
-    <w:lsdException w:unhideWhenUsed="0" w:uiPriority="60" w:semiHidden="0" w:name="Light Shading Accent 6"/>
-    <w:lsdException w:unhideWhenUsed="0" w:uiPriority="61" w:semiHidden="0" w:name="Light List Accent 6"/>
-    <w:lsdException w:unhideWhenUsed="0" w:uiPriority="62" w:semiHidden="0" w:name="Light Grid Accent 6"/>
-    <w:lsdException w:unhideWhenUsed="0" w:uiPriority="63" w:semiHidden="0" w:name="Medium Shading 1 Accent 6"/>
-    <w:lsdException w:unhideWhenUsed="0" w:uiPriority="64" w:semiHidden="0" w:name="Medium Shading 2 Accent 6"/>
-    <w:lsdException w:unhideWhenUsed="0" w:uiPriority="65" w:semiHidden="0" w:name="Medium List 1 Accent 6"/>
-    <w:lsdException w:unhideWhenUsed="0" w:uiPriority="66" w:semiHidden="0" w:name="Medium List 2 Accent 6"/>
-    <w:lsdException w:unhideWhenUsed="0" w:uiPriority="67" w:semiHidden="0" w:name="Medium Grid 1 Accent 6"/>
-    <w:lsdException w:unhideWhenUsed="0" w:uiPriority="68" w:semiHidden="0" w:name="Medium Grid 2 Accent 6"/>
-    <w:lsdException w:unhideWhenUsed="0" w:uiPriority="69" w:semiHidden="0" w:name="Medium Grid 3 Accent 6"/>
-    <w:lsdException w:unhideWhenUsed="0" w:uiPriority="70" w:semiHidden="0" w:name="Dark List Accent 6"/>
-    <w:lsdException w:unhideWhenUsed="0" w:uiPriority="71" w:semiHidden="0" w:name="Colorful Shading Accent 6"/>
-    <w:lsdException w:unhideWhenUsed="0" w:uiPriority="72" w:semiHidden="0" w:name="Colorful List Accent 6"/>
-    <w:lsdException w:unhideWhenUsed="0" w:uiPriority="73" w:semiHidden="0" w:name="Colorful Grid Accent 6"/>
+  <w:latentStyles w:defLockedState="0" w:defUIPriority="0" w:defSemiHidden="0" w:defUnhideWhenUsed="0" w:defQFormat="0" w:count="376">
+    <w:lsdException w:name="Normal" w:uiPriority="1" w:qFormat="1"/>
+    <w:lsdException w:name="heading 1" w:uiPriority="1" w:qFormat="1"/>
+    <w:lsdException w:name="heading 2" w:semiHidden="1" w:unhideWhenUsed="1" w:qFormat="1"/>
+    <w:lsdException w:name="heading 3" w:semiHidden="1" w:unhideWhenUsed="1" w:qFormat="1"/>
+    <w:lsdException w:name="heading 4" w:semiHidden="1" w:unhideWhenUsed="1" w:qFormat="1"/>
+    <w:lsdException w:name="heading 5" w:semiHidden="1" w:unhideWhenUsed="1" w:qFormat="1"/>
+    <w:lsdException w:name="heading 6" w:semiHidden="1" w:unhideWhenUsed="1" w:qFormat="1"/>
+    <w:lsdException w:name="heading 7" w:semiHidden="1" w:unhideWhenUsed="1" w:qFormat="1"/>
+    <w:lsdException w:name="heading 8" w:semiHidden="1" w:unhideWhenUsed="1" w:qFormat="1"/>
+    <w:lsdException w:name="heading 9" w:semiHidden="1" w:unhideWhenUsed="1" w:qFormat="1"/>
+    <w:lsdException w:name="caption" w:semiHidden="1" w:unhideWhenUsed="1" w:qFormat="1"/>
+    <w:lsdException w:name="Title" w:uiPriority="1" w:qFormat="1"/>
+    <w:lsdException w:name="Default Paragraph Font" w:uiPriority="1" w:unhideWhenUsed="1" w:qFormat="1"/>
+    <w:lsdException w:name="Body Text" w:uiPriority="1" w:qFormat="1"/>
+    <w:lsdException w:name="Subtitle" w:qFormat="1"/>
+    <w:lsdException w:name="Strong" w:qFormat="1"/>
+    <w:lsdException w:name="Emphasis" w:qFormat="1"/>
+    <w:lsdException w:name="HTML Top of Form" w:semiHidden="1" w:uiPriority="99" w:unhideWhenUsed="1"/>
+    <w:lsdException w:name="HTML Bottom of Form" w:semiHidden="1" w:uiPriority="99" w:unhideWhenUsed="1"/>
+    <w:lsdException w:name="Normal Table" w:semiHidden="1" w:unhideWhenUsed="1" w:qFormat="1"/>
+    <w:lsdException w:name="No List" w:semiHidden="1" w:uiPriority="99" w:unhideWhenUsed="1"/>
+    <w:lsdException w:name="Outline List 1" w:semiHidden="1" w:uiPriority="99" w:unhideWhenUsed="1"/>
+    <w:lsdException w:name="Outline List 2" w:semiHidden="1" w:uiPriority="99" w:unhideWhenUsed="1"/>
+    <w:lsdException w:name="Outline List 3" w:semiHidden="1" w:uiPriority="99" w:unhideWhenUsed="1"/>
+    <w:lsdException w:name="Table Simple 1" w:semiHidden="1" w:unhideWhenUsed="1"/>
+    <w:lsdException w:name="Table Simple 2" w:semiHidden="1" w:unhideWhenUsed="1"/>
+    <w:lsdException w:name="Table Simple 3" w:semiHidden="1" w:unhideWhenUsed="1"/>
+    <w:lsdException w:name="Table Classic 1" w:semiHidden="1" w:unhideWhenUsed="1"/>
+    <w:lsdException w:name="Table Classic 2" w:semiHidden="1" w:unhideWhenUsed="1"/>
+    <w:lsdException w:name="Table Classic 3" w:semiHidden="1" w:unhideWhenUsed="1"/>
+    <w:lsdException w:name="Table Classic 4" w:semiHidden="1" w:unhideWhenUsed="1"/>
+    <w:lsdException w:name="Table Colorful 1" w:semiHidden="1" w:unhideWhenUsed="1"/>
+    <w:lsdException w:name="Table Colorful 2" w:semiHidden="1" w:unhideWhenUsed="1"/>
+    <w:lsdException w:name="Table Colorful 3" w:semiHidden="1" w:unhideWhenUsed="1"/>
+    <w:lsdException w:name="Table Columns 1" w:semiHidden="1" w:unhideWhenUsed="1"/>
+    <w:lsdException w:name="Table Columns 2" w:semiHidden="1" w:unhideWhenUsed="1"/>
+    <w:lsdException w:name="Table Columns 3" w:semiHidden="1" w:unhideWhenUsed="1"/>
+    <w:lsdException w:name="Table Columns 4" w:semiHidden="1" w:unhideWhenUsed="1"/>
+    <w:lsdException w:name="Table Columns 5" w:semiHidden="1" w:unhideWhenUsed="1"/>
+    <w:lsdException w:name="Table Grid 1" w:semiHidden="1" w:unhideWhenUsed="1"/>
+    <w:lsdException w:name="Table Grid 2" w:semiHidden="1" w:unhideWhenUsed="1"/>
+    <w:lsdException w:name="Table Grid 3" w:semiHidden="1" w:unhideWhenUsed="1"/>
+    <w:lsdException w:name="Table Grid 4" w:semiHidden="1" w:unhideWhenUsed="1"/>
+    <w:lsdException w:name="Table Grid 5" w:semiHidden="1" w:unhideWhenUsed="1"/>
+    <w:lsdException w:name="Table Grid 6" w:semiHidden="1" w:unhideWhenUsed="1"/>
+    <w:lsdException w:name="Table Grid 7" w:semiHidden="1" w:unhideWhenUsed="1"/>
+    <w:lsdException w:name="Table Grid 8" w:semiHidden="1" w:unhideWhenUsed="1"/>
+    <w:lsdException w:name="Table List 1" w:semiHidden="1" w:unhideWhenUsed="1"/>
+    <w:lsdException w:name="Table List 2" w:semiHidden="1" w:unhideWhenUsed="1"/>
+    <w:lsdException w:name="Table List 3" w:semiHidden="1" w:unhideWhenUsed="1"/>
+    <w:lsdException w:name="Table List 4" w:semiHidden="1" w:unhideWhenUsed="1"/>
+    <w:lsdException w:name="Table List 5" w:semiHidden="1" w:unhideWhenUsed="1"/>
+    <w:lsdException w:name="Table List 6" w:semiHidden="1" w:unhideWhenUsed="1"/>
+    <w:lsdException w:name="Table List 7" w:semiHidden="1" w:unhideWhenUsed="1"/>
+    <w:lsdException w:name="Table List 8" w:semiHidden="1" w:unhideWhenUsed="1"/>
+    <w:lsdException w:name="Table 3D effects 1" w:semiHidden="1" w:unhideWhenUsed="1"/>
+    <w:lsdException w:name="Table 3D effects 2" w:semiHidden="1" w:unhideWhenUsed="1"/>
+    <w:lsdException w:name="Table 3D effects 3" w:semiHidden="1" w:unhideWhenUsed="1"/>
+    <w:lsdException w:name="Table Contemporary" w:semiHidden="1" w:unhideWhenUsed="1"/>
+    <w:lsdException w:name="Table Elegant" w:semiHidden="1" w:unhideWhenUsed="1"/>
+    <w:lsdException w:name="Table Professional" w:semiHidden="1" w:unhideWhenUsed="1"/>
+    <w:lsdException w:name="Table Subtle 1" w:semiHidden="1" w:unhideWhenUsed="1"/>
+    <w:lsdException w:name="Table Subtle 2" w:semiHidden="1" w:unhideWhenUsed="1"/>
+    <w:lsdException w:name="Table Web 1" w:semiHidden="1" w:unhideWhenUsed="1"/>
+    <w:lsdException w:name="Table Web 2" w:semiHidden="1" w:unhideWhenUsed="1"/>
+    <w:lsdException w:name="Table Web 3" w:semiHidden="1" w:unhideWhenUsed="1"/>
+    <w:lsdException w:name="Table Theme" w:semiHidden="1" w:unhideWhenUsed="1"/>
+    <w:lsdException w:name="Placeholder Text" w:semiHidden="1" w:uiPriority="99" w:unhideWhenUsed="1"/>
+    <w:lsdException w:name="No Spacing" w:semiHidden="1" w:uiPriority="99" w:unhideWhenUsed="1"/>
+    <w:lsdException w:name="Light Shading" w:uiPriority="60"/>
+    <w:lsdException w:name="Light List" w:uiPriority="61"/>
+    <w:lsdException w:name="Light Grid" w:uiPriority="62"/>
+    <w:lsdException w:name="Medium Shading 1" w:uiPriority="63"/>
+    <w:lsdException w:name="Medium Shading 2" w:uiPriority="64"/>
+    <w:lsdException w:name="Medium List 1" w:uiPriority="65"/>
+    <w:lsdException w:name="Medium List 2" w:uiPriority="66"/>
+    <w:lsdException w:name="Medium Grid 1" w:uiPriority="67"/>
+    <w:lsdException w:name="Medium Grid 2" w:uiPriority="68"/>
+    <w:lsdException w:name="Medium Grid 3" w:uiPriority="69"/>
+    <w:lsdException w:name="Dark List" w:uiPriority="70"/>
+    <w:lsdException w:name="Colorful Shading" w:uiPriority="71"/>
+    <w:lsdException w:name="Colorful List" w:uiPriority="72"/>
+    <w:lsdException w:name="Colorful Grid" w:uiPriority="73"/>
+    <w:lsdException w:name="Light Shading Accent 1" w:uiPriority="60"/>
+    <w:lsdException w:name="Light List Accent 1" w:uiPriority="61"/>
+    <w:lsdException w:name="Light Grid Accent 1" w:uiPriority="62"/>
+    <w:lsdException w:name="Medium Shading 1 Accent 1" w:uiPriority="63"/>
+    <w:lsdException w:name="Medium Shading 2 Accent 1" w:uiPriority="64"/>
+    <w:lsdException w:name="Medium List 1 Accent 1" w:uiPriority="65"/>
+    <w:lsdException w:name="Revision" w:semiHidden="1" w:uiPriority="99" w:unhideWhenUsed="1"/>
+    <w:lsdException w:name="List Paragraph" w:semiHidden="1" w:uiPriority="99" w:unhideWhenUsed="1"/>
+    <w:lsdException w:name="Quote" w:semiHidden="1" w:uiPriority="99" w:unhideWhenUsed="1"/>
+    <w:lsdException w:name="Intense Quote" w:semiHidden="1" w:uiPriority="99" w:unhideWhenUsed="1"/>
+    <w:lsdException w:name="Medium List 2 Accent 1" w:uiPriority="66"/>
+    <w:lsdException w:name="Medium Grid 1 Accent 1" w:uiPriority="67"/>
+    <w:lsdException w:name="Medium Grid 2 Accent 1" w:uiPriority="68"/>
+    <w:lsdException w:name="Medium Grid 3 Accent 1" w:uiPriority="69"/>
+    <w:lsdException w:name="Dark List Accent 1" w:uiPriority="70"/>
+    <w:lsdException w:name="Colorful Shading Accent 1" w:uiPriority="71"/>
+    <w:lsdException w:name="Colorful List Accent 1" w:uiPriority="72"/>
+    <w:lsdException w:name="Colorful Grid Accent 1" w:uiPriority="73"/>
+    <w:lsdException w:name="Light Shading Accent 2" w:uiPriority="60"/>
+    <w:lsdException w:name="Light List Accent 2" w:uiPriority="61"/>
+    <w:lsdException w:name="Light Grid Accent 2" w:uiPriority="62"/>
+    <w:lsdException w:name="Medium Shading 1 Accent 2" w:uiPriority="63"/>
+    <w:lsdException w:name="Medium Shading 2 Accent 2" w:uiPriority="64"/>
+    <w:lsdException w:name="Medium List 1 Accent 2" w:uiPriority="65"/>
+    <w:lsdException w:name="Medium List 2 Accent 2" w:uiPriority="66"/>
+    <w:lsdException w:name="Medium Grid 1 Accent 2" w:uiPriority="67"/>
+    <w:lsdException w:name="Medium Grid 2 Accent 2" w:uiPriority="68"/>
+    <w:lsdException w:name="Medium Grid 3 Accent 2" w:uiPriority="69"/>
+    <w:lsdException w:name="Dark List Accent 2" w:uiPriority="70"/>
+    <w:lsdException w:name="Colorful Shading Accent 2" w:uiPriority="71"/>
+    <w:lsdException w:name="Colorful List Accent 2" w:uiPriority="72"/>
+    <w:lsdException w:name="Colorful Grid Accent 2" w:uiPriority="73"/>
+    <w:lsdException w:name="Light Shading Accent 3" w:uiPriority="60"/>
+    <w:lsdException w:name="Light List Accent 3" w:uiPriority="61"/>
+    <w:lsdException w:name="Light Grid Accent 3" w:uiPriority="62"/>
+    <w:lsdException w:name="Medium Shading 1 Accent 3" w:uiPriority="63"/>
+    <w:lsdException w:name="Medium Shading 2 Accent 3" w:uiPriority="64"/>
+    <w:lsdException w:name="Medium List 1 Accent 3" w:uiPriority="65"/>
+    <w:lsdException w:name="Medium List 2 Accent 3" w:uiPriority="66"/>
+    <w:lsdException w:name="Medium Grid 1 Accent 3" w:uiPriority="67"/>
+    <w:lsdException w:name="Medium Grid 2 Accent 3" w:uiPriority="68"/>
+    <w:lsdException w:name="Medium Grid 3 Accent 3" w:uiPriority="69"/>
+    <w:lsdException w:name="Dark List Accent 3" w:uiPriority="70"/>
+    <w:lsdException w:name="Colorful Shading Accent 3" w:uiPriority="71"/>
+    <w:lsdException w:name="Colorful List Accent 3" w:uiPriority="72"/>
+    <w:lsdException w:name="Colorful Grid Accent 3" w:uiPriority="73"/>
+    <w:lsdException w:name="Light Shading Accent 4" w:uiPriority="60"/>
+    <w:lsdException w:name="Light List Accent 4" w:uiPriority="61"/>
+    <w:lsdException w:name="Light Grid Accent 4" w:uiPriority="62"/>
+    <w:lsdException w:name="Medium Shading 1 Accent 4" w:uiPriority="63"/>
+    <w:lsdException w:name="Medium Shading 2 Accent 4" w:uiPriority="64"/>
+    <w:lsdException w:name="Medium List 1 Accent 4" w:uiPriority="65"/>
+    <w:lsdException w:name="Medium List 2 Accent 4" w:uiPriority="66"/>
+    <w:lsdException w:name="Medium Grid 1 Accent 4" w:uiPriority="67"/>
+    <w:lsdException w:name="Medium Grid 2 Accent 4" w:uiPriority="68"/>
+    <w:lsdException w:name="Medium Grid 3 Accent 4" w:uiPriority="69"/>
+    <w:lsdException w:name="Dark List Accent 4" w:uiPriority="70"/>
+    <w:lsdException w:name="Colorful Shading Accent 4" w:uiPriority="71"/>
+    <w:lsdException w:name="Colorful List Accent 4" w:uiPriority="72"/>
+    <w:lsdException w:name="Colorful Grid Accent 4" w:uiPriority="73"/>
+    <w:lsdException w:name="Light Shading Accent 5" w:uiPriority="60"/>
+    <w:lsdException w:name="Light List Accent 5" w:uiPriority="61"/>
+    <w:lsdException w:name="Light Grid Accent 5" w:uiPriority="62"/>
+    <w:lsdException w:name="Medium Shading 1 Accent 5" w:uiPriority="63"/>
+    <w:lsdException w:name="Medium Shading 2 Accent 5" w:uiPriority="64"/>
+    <w:lsdException w:name="Medium List 1 Accent 5" w:uiPriority="65"/>
+    <w:lsdException w:name="Medium List 2 Accent 5" w:uiPriority="66"/>
+    <w:lsdException w:name="Medium Grid 1 Accent 5" w:uiPriority="67"/>
+    <w:lsdException w:name="Medium Grid 2 Accent 5" w:uiPriority="68"/>
+    <w:lsdException w:name="Medium Grid 3 Accent 5" w:uiPriority="69"/>
+    <w:lsdException w:name="Dark List Accent 5" w:uiPriority="70"/>
+    <w:lsdException w:name="Colorful Shading Accent 5" w:uiPriority="71"/>
+    <w:lsdException w:name="Colorful List Accent 5" w:uiPriority="72"/>
+    <w:lsdException w:name="Colorful Grid Accent 5" w:uiPriority="73"/>
+    <w:lsdException w:name="Light Shading Accent 6" w:uiPriority="60"/>
+    <w:lsdException w:name="Light List Accent 6" w:uiPriority="61"/>
+    <w:lsdException w:name="Light Grid Accent 6" w:uiPriority="62"/>
+    <w:lsdException w:name="Medium Shading 1 Accent 6" w:uiPriority="63"/>
+    <w:lsdException w:name="Medium Shading 2 Accent 6" w:uiPriority="64"/>
+    <w:lsdException w:name="Medium List 1 Accent 6" w:uiPriority="65"/>
+    <w:lsdException w:name="Medium List 2 Accent 6" w:uiPriority="66"/>
+    <w:lsdException w:name="Medium Grid 1 Accent 6" w:uiPriority="67"/>
+    <w:lsdException w:name="Medium Grid 2 Accent 6" w:uiPriority="68"/>
+    <w:lsdException w:name="Medium Grid 3 Accent 6" w:uiPriority="69"/>
+    <w:lsdException w:name="Dark List Accent 6" w:uiPriority="70"/>
+    <w:lsdException w:name="Colorful Shading Accent 6" w:uiPriority="71"/>
+    <w:lsdException w:name="Colorful List Accent 6" w:uiPriority="72"/>
+    <w:lsdException w:name="Colorful Grid Accent 6" w:uiPriority="73"/>
+    <w:lsdException w:name="Subtle Emphasis" w:uiPriority="19" w:qFormat="1"/>
+    <w:lsdException w:name="Intense Emphasis" w:uiPriority="21" w:qFormat="1"/>
+    <w:lsdException w:name="Subtle Reference" w:uiPriority="31" w:qFormat="1"/>
+    <w:lsdException w:name="Intense Reference" w:uiPriority="32" w:qFormat="1"/>
+    <w:lsdException w:name="Book Title" w:uiPriority="33" w:qFormat="1"/>
+    <w:lsdException w:name="Bibliography" w:semiHidden="1" w:uiPriority="37" w:unhideWhenUsed="1"/>
+    <w:lsdException w:name="TOC Heading" w:semiHidden="1" w:uiPriority="39" w:unhideWhenUsed="1" w:qFormat="1"/>
+    <w:lsdException w:name="Plain Table 1" w:uiPriority="41"/>
+    <w:lsdException w:name="Plain Table 2" w:uiPriority="42"/>
+    <w:lsdException w:name="Plain Table 3" w:uiPriority="43"/>
+    <w:lsdException w:name="Plain Table 4" w:uiPriority="44"/>
+    <w:lsdException w:name="Plain Table 5" w:uiPriority="45"/>
+    <w:lsdException w:name="Grid Table Light" w:uiPriority="40"/>
+    <w:lsdException w:name="Grid Table 1 Light" w:uiPriority="46"/>
+    <w:lsdException w:name="Grid Table 2" w:uiPriority="47"/>
+    <w:lsdException w:name="Grid Table 3" w:uiPriority="48"/>
+    <w:lsdException w:name="Grid Table 4" w:uiPriority="49"/>
+    <w:lsdException w:name="Grid Table 5 Dark" w:uiPriority="50"/>
+    <w:lsdException w:name="Grid Table 6 Colorful" w:uiPriority="51"/>
+    <w:lsdException w:name="Grid Table 7 Colorful" w:uiPriority="52"/>
+    <w:lsdException w:name="Grid Table 1 Light Accent 1" w:uiPriority="46"/>
+    <w:lsdException w:name="Grid Table 2 Accent 1" w:uiPriority="47"/>
+    <w:lsdException w:name="Grid Table 3 Accent 1" w:uiPriority="48"/>
+    <w:lsdException w:name="Grid Table 4 Accent 1" w:uiPriority="49"/>
+    <w:lsdException w:name="Grid Table 5 Dark Accent 1" w:uiPriority="50"/>
+    <w:lsdException w:name="Grid Table 6 Colorful Accent 1" w:uiPriority="51"/>
+    <w:lsdException w:name="Grid Table 7 Colorful Accent 1" w:uiPriority="52"/>
+    <w:lsdException w:name="Grid Table 1 Light Accent 2" w:uiPriority="46"/>
+    <w:lsdException w:name="Grid Table 2 Accent 2" w:uiPriority="47"/>
+    <w:lsdException w:name="Grid Table 3 Accent 2" w:uiPriority="48"/>
+    <w:lsdException w:name="Grid Table 4 Accent 2" w:uiPriority="49"/>
+    <w:lsdException w:name="Grid Table 5 Dark Accent 2" w:uiPriority="50"/>
+    <w:lsdException w:name="Grid Table 6 Colorful Accent 2" w:uiPriority="51"/>
+    <w:lsdException w:name="Grid Table 7 Colorful Accent 2" w:uiPriority="52"/>
+    <w:lsdException w:name="Grid Table 1 Light Accent 3" w:uiPriority="46"/>
+    <w:lsdException w:name="Grid Table 2 Accent 3" w:uiPriority="47"/>
+    <w:lsdException w:name="Grid Table 3 Accent 3" w:uiPriority="48"/>
+    <w:lsdException w:name="Grid Table 4 Accent 3" w:uiPriority="49"/>
+    <w:lsdException w:name="Grid Table 5 Dark Accent 3" w:uiPriority="50"/>
+    <w:lsdException w:name="Grid Table 6 Colorful Accent 3" w:uiPriority="51"/>
+    <w:lsdException w:name="Grid Table 7 Colorful Accent 3" w:uiPriority="52"/>
+    <w:lsdException w:name="Grid Table 1 Light Accent 4" w:uiPriority="46"/>
+    <w:lsdException w:name="Grid Table 2 Accent 4" w:uiPriority="47"/>
+    <w:lsdException w:name="Grid Table 3 Accent 4" w:uiPriority="48"/>
+    <w:lsdException w:name="Grid Table 4 Accent 4" w:uiPriority="49"/>
+    <w:lsdException w:name="Grid Table 5 Dark Accent 4" w:uiPriority="50"/>
+    <w:lsdException w:name="Grid Table 6 Colorful Accent 4" w:uiPriority="51"/>
+    <w:lsdException w:name="Grid Table 7 Colorful Accent 4" w:uiPriority="52"/>
+    <w:lsdException w:name="Grid Table 1 Light Accent 5" w:uiPriority="46"/>
+    <w:lsdException w:name="Grid Table 2 Accent 5" w:uiPriority="47"/>
+    <w:lsdException w:name="Grid Table 3 Accent 5" w:uiPriority="48"/>
+    <w:lsdException w:name="Grid Table 4 Accent 5" w:uiPriority="49"/>
+    <w:lsdException w:name="Grid Table 5 Dark Accent 5" w:uiPriority="50"/>
+    <w:lsdException w:name="Grid Table 6 Colorful Accent 5" w:uiPriority="51"/>
+    <w:lsdException w:name="Grid Table 7 Colorful Accent 5" w:uiPriority="52"/>
+    <w:lsdException w:name="Grid Table 1 Light Accent 6" w:uiPriority="46"/>
+    <w:lsdException w:name="Grid Table 2 Accent 6" w:uiPriority="47"/>
+    <w:lsdException w:name="Grid Table 3 Accent 6" w:uiPriority="48"/>
+    <w:lsdException w:name="Grid Table 4 Accent 6" w:uiPriority="49"/>
+    <w:lsdException w:name="Grid Table 5 Dark Accent 6" w:uiPriority="50"/>
+    <w:lsdException w:name="Grid Table 6 Colorful Accent 6" w:uiPriority="51"/>
+    <w:lsdException w:name="Grid Table 7 Colorful Accent 6" w:uiPriority="52"/>
+    <w:lsdException w:name="List Table 1 Light" w:uiPriority="46"/>
+    <w:lsdException w:name="List Table 2" w:uiPriority="47"/>
+    <w:lsdException w:name="List Table 3" w:uiPriority="48"/>
+    <w:lsdException w:name="List Table 4" w:uiPriority="49"/>
+    <w:lsdException w:name="List Table 5 Dark" w:uiPriority="50"/>
+    <w:lsdException w:name="List Table 6 Colorful" w:uiPriority="51"/>
+    <w:lsdException w:name="List Table 7 Colorful" w:uiPriority="52"/>
+    <w:lsdException w:name="List Table 1 Light Accent 1" w:uiPriority="46"/>
+    <w:lsdException w:name="List Table 2 Accent 1" w:uiPriority="47"/>
+    <w:lsdException w:name="List Table 3 Accent 1" w:uiPriority="48"/>
+    <w:lsdException w:name="List Table 4 Accent 1" w:uiPriority="49"/>
+    <w:lsdException w:name="List Table 5 Dark Accent 1" w:uiPriority="50"/>
+    <w:lsdException w:name="List Table 6 Colorful Accent 1" w:uiPriority="51"/>
+    <w:lsdException w:name="List Table 7 Colorful Accent 1" w:uiPriority="52"/>
+    <w:lsdException w:name="List Table 1 Light Accent 2" w:uiPriority="46"/>
+    <w:lsdException w:name="List Table 2 Accent 2" w:uiPriority="47"/>
+    <w:lsdException w:name="List Table 3 Accent 2" w:uiPriority="48"/>
+    <w:lsdException w:name="List Table 4 Accent 2" w:uiPriority="49"/>
+    <w:lsdException w:name="List Table 5 Dark Accent 2" w:uiPriority="50"/>
+    <w:lsdException w:name="List Table 6 Colorful Accent 2" w:uiPriority="51"/>
+    <w:lsdException w:name="List Table 7 Colorful Accent 2" w:uiPriority="52"/>
+    <w:lsdException w:name="List Table 1 Light Accent 3" w:uiPriority="46"/>
+    <w:lsdException w:name="List Table 2 Accent 3" w:uiPriority="47"/>
+    <w:lsdException w:name="List Table 3 Accent 3" w:uiPriority="48"/>
+    <w:lsdException w:name="List Table 4 Accent 3" w:uiPriority="49"/>
+    <w:lsdException w:name="List Table 5 Dark Accent 3" w:uiPriority="50"/>
+    <w:lsdException w:name="List Table 6 Colorful Accent 3" w:uiPriority="51"/>
+    <w:lsdException w:name="List Table 7 Colorful Accent 3" w:uiPriority="52"/>
+    <w:lsdException w:name="List Table 1 Light Accent 4" w:uiPriority="46"/>
+    <w:lsdException w:name="List Table 2 Accent 4" w:uiPriority="47"/>
+    <w:lsdException w:name="List Table 3 Accent 4" w:uiPriority="48"/>
+    <w:lsdException w:name="List Table 4 Accent 4" w:uiPriority="49"/>
+    <w:lsdException w:name="List Table 5 Dark Accent 4" w:uiPriority="50"/>
+    <w:lsdException w:name="List Table 6 Colorful Accent 4" w:uiPriority="51"/>
+    <w:lsdException w:name="List Table 7 Colorful Accent 4" w:uiPriority="52"/>
+    <w:lsdException w:name="List Table 1 Light Accent 5" w:uiPriority="46"/>
+    <w:lsdException w:name="List Table 2 Accent 5" w:uiPriority="47"/>
+    <w:lsdException w:name="List Table 3 Accent 5" w:uiPriority="48"/>
+    <w:lsdException w:name="List Table 4 Accent 5" w:uiPriority="49"/>
+    <w:lsdException w:name="List Table 5 Dark Accent 5" w:uiPriority="50"/>
+    <w:lsdException w:name="List Table 6 Colorful Accent 5" w:uiPriority="51"/>
+    <w:lsdException w:name="List Table 7 Colorful Accent 5" w:uiPriority="52"/>
+    <w:lsdException w:name="List Table 1 Light Accent 6" w:uiPriority="46"/>
+    <w:lsdException w:name="List Table 2 Accent 6" w:uiPriority="47"/>
+    <w:lsdException w:name="List Table 3 Accent 6" w:uiPriority="48"/>
+    <w:lsdException w:name="List Table 4 Accent 6" w:uiPriority="49"/>
+    <w:lsdException w:name="List Table 5 Dark Accent 6" w:uiPriority="50"/>
+    <w:lsdException w:name="List Table 6 Colorful Accent 6" w:uiPriority="51"/>
+    <w:lsdException w:name="List Table 7 Colorful Accent 6" w:uiPriority="52"/>
+    <w:lsdException w:name="Mention" w:semiHidden="1" w:uiPriority="99" w:unhideWhenUsed="1"/>
+    <w:lsdException w:name="Smart Hyperlink" w:semiHidden="1" w:uiPriority="99" w:unhideWhenUsed="1"/>
+    <w:lsdException w:name="Hashtag" w:semiHidden="1" w:uiPriority="99" w:unhideWhenUsed="1"/>
+    <w:lsdException w:name="Unresolved Mention" w:semiHidden="1" w:uiPriority="99" w:unhideWhenUsed="1"/>
+    <w:lsdException w:name="Smart Link" w:semiHidden="1" w:uiPriority="99" w:unhideWhenUsed="1"/>
   </w:latentStyles>
-  <w:style w:type="paragraph" w:default="1" w:styleId="1">
+  <w:style w:type="paragraph" w:default="1" w:styleId="a">
     <w:name w:val="Normal"/>
+    <w:uiPriority w:val="1"/>
     <w:qFormat/>
-    <w:uiPriority w:val="1"/>
     <w:pPr>
       <w:widowControl w:val="0"/>
       <w:autoSpaceDE w:val="0"/>
       <w:autoSpaceDN w:val="0"/>
-      <w:spacing w:before="0" w:after="0" w:line="240" w:lineRule="auto"/>
-      <w:ind w:left="0" w:right="0"/>
-      <w:jc w:val="left"/>
     </w:pPr>
     <w:rPr>
-      <w:rFonts w:ascii="微软雅黑" w:hAnsi="微软雅黑" w:eastAsia="微软雅黑" w:cs="微软雅黑"/>
+      <w:rFonts w:ascii="微软雅黑" w:eastAsia="微软雅黑" w:hAnsi="微软雅黑" w:cs="微软雅黑"/>
       <w:sz w:val="22"/>
       <w:szCs w:val="22"/>
-      <w:lang w:val="en-US" w:eastAsia="en-US" w:bidi="ar-SA"/>
+      <w:lang w:eastAsia="en-US"/>
     </w:rPr>
   </w:style>
-  <w:style w:type="paragraph" w:styleId="2">
+  <w:style w:type="paragraph" w:styleId="1">
     <w:name w:val="heading 1"/>
-    <w:basedOn w:val="1"/>
-    <w:next w:val="1"/>
+    <w:basedOn w:val="a"/>
+    <w:next w:val="a"/>
+    <w:uiPriority w:val="1"/>
     <w:qFormat/>
-    <w:uiPriority w:val="1"/>
     <w:pPr>
       <w:spacing w:before="24"/>
       <w:ind w:left="200"/>
-      <w:outlineLvl w:val="1"/>
+      <w:outlineLvl w:val="0"/>
     </w:pPr>
     <w:rPr>
-      <w:rFonts w:ascii="微软雅黑" w:hAnsi="微软雅黑" w:eastAsia="微软雅黑" w:cs="微软雅黑"/>
       <w:b/>
       <w:bCs/>
       <w:sz w:val="18"/>
       <w:szCs w:val="18"/>
-      <w:lang w:val="en-US" w:eastAsia="en-US" w:bidi="ar-SA"/>
     </w:rPr>
   </w:style>
-  <w:style w:type="character" w:default="1" w:styleId="5">
+  <w:style w:type="character" w:default="1" w:styleId="a0">
     <w:name w:val="Default Paragraph Font"/>
+    <w:uiPriority w:val="1"/>
+    <w:semiHidden/>
     <w:unhideWhenUsed/>
-    <w:qFormat/>
-    <w:uiPriority w:val="1"/>
   </w:style>
-  <w:style w:type="table" w:default="1" w:styleId="6">
+  <w:style w:type="table" w:default="1" w:styleId="a1">
     <w:name w:val="Normal Table"/>
+    <w:uiPriority w:val="99"/>
     <w:semiHidden/>
-    <w:qFormat/>
-    <w:uiPriority w:val="0"/>
+    <w:unhideWhenUsed/>
     <w:tblPr>
-      <w:tblLayout w:type="fixed"/>
+      <w:tblInd w:w="0" w:type="dxa"/>
       <w:tblCellMar>
         <w:top w:w="0" w:type="dxa"/>
         <w:left w:w="108" w:type="dxa"/>
@@ -3133,47 +3305,48 @@
       </w:tblCellMar>
     </w:tblPr>
   </w:style>
-  <w:style w:type="paragraph" w:styleId="3">
+  <w:style w:type="numbering" w:default="1" w:styleId="a2">
+    <w:name w:val="No List"/>
+    <w:uiPriority w:val="99"/>
+    <w:semiHidden/>
+    <w:unhideWhenUsed/>
+  </w:style>
+  <w:style w:type="paragraph" w:styleId="a3">
     <w:name w:val="Body Text"/>
-    <w:basedOn w:val="1"/>
+    <w:basedOn w:val="a"/>
+    <w:uiPriority w:val="1"/>
     <w:qFormat/>
-    <w:uiPriority w:val="1"/>
     <w:pPr>
       <w:ind w:left="500"/>
     </w:pPr>
     <w:rPr>
-      <w:rFonts w:ascii="微软雅黑" w:hAnsi="微软雅黑" w:eastAsia="微软雅黑" w:cs="微软雅黑"/>
       <w:sz w:val="16"/>
       <w:szCs w:val="16"/>
-      <w:lang w:val="en-US" w:eastAsia="en-US" w:bidi="ar-SA"/>
     </w:rPr>
   </w:style>
-  <w:style w:type="paragraph" w:styleId="4">
+  <w:style w:type="paragraph" w:styleId="a4">
     <w:name w:val="Title"/>
-    <w:basedOn w:val="1"/>
+    <w:basedOn w:val="a"/>
+    <w:uiPriority w:val="1"/>
     <w:qFormat/>
-    <w:uiPriority w:val="1"/>
     <w:pPr>
       <w:spacing w:before="28" w:line="503" w:lineRule="exact"/>
       <w:ind w:left="3930" w:right="3658"/>
       <w:jc w:val="center"/>
     </w:pPr>
     <w:rPr>
-      <w:rFonts w:ascii="微软雅黑" w:hAnsi="微软雅黑" w:eastAsia="微软雅黑" w:cs="微软雅黑"/>
       <w:b/>
       <w:bCs/>
       <w:sz w:val="28"/>
       <w:szCs w:val="28"/>
-      <w:lang w:val="en-US" w:eastAsia="en-US" w:bidi="ar-SA"/>
     </w:rPr>
   </w:style>
-  <w:style w:type="table" w:customStyle="1" w:styleId="7">
+  <w:style w:type="table" w:customStyle="1" w:styleId="TableNormal">
     <w:name w:val="Table Normal"/>
+    <w:uiPriority w:val="2"/>
     <w:unhideWhenUsed/>
     <w:qFormat/>
-    <w:uiPriority w:val="2"/>
     <w:tblPr>
-      <w:tblLayout w:type="fixed"/>
       <w:tblCellMar>
         <w:top w:w="0" w:type="dxa"/>
         <w:left w:w="0" w:type="dxa"/>
@@ -3182,24 +3355,17 @@
       </w:tblCellMar>
     </w:tblPr>
   </w:style>
-  <w:style w:type="paragraph" w:customStyle="1" w:styleId="8">
-    <w:name w:val="List Paragraph"/>
-    <w:basedOn w:val="1"/>
+  <w:style w:type="paragraph" w:customStyle="1" w:styleId="10">
+    <w:name w:val="列表段落1"/>
+    <w:basedOn w:val="a"/>
+    <w:uiPriority w:val="1"/>
     <w:qFormat/>
+  </w:style>
+  <w:style w:type="paragraph" w:customStyle="1" w:styleId="TableParagraph">
+    <w:name w:val="Table Paragraph"/>
+    <w:basedOn w:val="a"/>
     <w:uiPriority w:val="1"/>
-    <w:rPr>
-      <w:lang w:val="en-US" w:eastAsia="en-US" w:bidi="ar-SA"/>
-    </w:rPr>
-  </w:style>
-  <w:style w:type="paragraph" w:customStyle="1" w:styleId="9">
-    <w:name w:val="Table Paragraph"/>
-    <w:basedOn w:val="1"/>
     <w:qFormat/>
-    <w:uiPriority w:val="1"/>
-    <w:rPr>
-      <w:rFonts w:ascii="微软雅黑" w:hAnsi="微软雅黑" w:eastAsia="微软雅黑" w:cs="微软雅黑"/>
-      <w:lang w:val="en-US" w:eastAsia="en-US" w:bidi="ar-SA"/>
-    </w:rPr>
   </w:style>
 </w:styles>
 </file>
@@ -3483,6 +3649,7 @@
     </a:fmtScheme>
   </a:themeElements>
   <a:objectDefaults/>
+  <a:extraClrSchemeLst/>
 </a:theme>
 </file>
 

</xml_diff>